<commit_message>
Added new files having Design Principles
</commit_message>
<xml_diff>
--- a/MVCNotes/C#_Questions.docx
+++ b/MVCNotes/C#_Questions.docx
@@ -23567,19 +23567,31 @@
         <w:spacing w:after="0"/>
         <w:rPr>
           <w:rFonts w:ascii="Bookman Old Style" w:hAnsi="Bookman Old Style"/>
-          <w:b/>
-          <w:sz w:val="20"/>
-          <w:szCs w:val="20"/>
-        </w:rPr>
-      </w:pPr>
-      <w:r>
-        <w:rPr>
-          <w:rFonts w:ascii="Bookman Old Style" w:hAnsi="Bookman Old Style"/>
-          <w:b/>
-          <w:sz w:val="20"/>
-          <w:szCs w:val="20"/>
-        </w:rPr>
-        <w:t>Different Types of Software Design Principles</w:t>
+          <w:sz w:val="20"/>
+          <w:szCs w:val="20"/>
+        </w:rPr>
+      </w:pPr>
+    </w:p>
+    <w:p>
+      <w:pPr>
+        <w:spacing w:after="0"/>
+        <w:rPr>
+          <w:rFonts w:ascii="Bookman Old Style" w:hAnsi="Bookman Old Style"/>
+          <w:b/>
+          <w:bCs/>
+          <w:sz w:val="20"/>
+          <w:szCs w:val="20"/>
+        </w:rPr>
+      </w:pPr>
+      <w:r>
+        <w:rPr>
+          <w:rFonts w:ascii="Bookman Old Style" w:hAnsi="Bookman Old Style"/>
+          <w:b/>
+          <w:bCs/>
+          <w:sz w:val="20"/>
+          <w:szCs w:val="20"/>
+        </w:rPr>
+        <w:t>Abstract Class:</w:t>
       </w:r>
     </w:p>
     <w:p>
@@ -23587,52 +23599,328 @@
         <w:pStyle w:val="ListParagraph"/>
         <w:numPr>
           <w:ilvl w:val="0"/>
-          <w:numId w:val="42"/>
+          <w:numId w:val="43"/>
         </w:numPr>
         <w:spacing w:after="0"/>
         <w:rPr>
           <w:rFonts w:ascii="Bookman Old Style" w:hAnsi="Bookman Old Style"/>
-          <w:b/>
-          <w:sz w:val="20"/>
-          <w:szCs w:val="20"/>
-        </w:rPr>
-      </w:pPr>
-      <w:r>
-        <w:rPr>
-          <w:rFonts w:ascii="Bookman Old Style" w:hAnsi="Bookman Old Style"/>
-          <w:b/>
-          <w:sz w:val="20"/>
-          <w:szCs w:val="20"/>
-        </w:rPr>
-        <w:t>SOILD</w:t>
-      </w:r>
-    </w:p>
-    <w:p>
-      <w:pPr>
-        <w:spacing w:after="0"/>
-        <w:ind w:left="720"/>
-        <w:rPr>
-          <w:rFonts w:ascii="Bookman Old Style" w:hAnsi="Bookman Old Style"/>
-          <w:sz w:val="20"/>
-          <w:szCs w:val="20"/>
-        </w:rPr>
-      </w:pPr>
-      <w:r>
-        <w:rPr>
-          <w:rFonts w:ascii="Bookman Old Style" w:hAnsi="Bookman Old Style"/>
-          <w:b/>
-          <w:sz w:val="20"/>
-          <w:szCs w:val="20"/>
-        </w:rPr>
-        <w:t>S-</w:t>
-      </w:r>
-      <w:r>
-        <w:rPr>
-          <w:rFonts w:ascii="Bookman Old Style" w:hAnsi="Bookman Old Style"/>
-          <w:sz w:val="20"/>
-          <w:szCs w:val="20"/>
-        </w:rPr>
-        <w:t xml:space="preserve"> Single Responsibility Principle (SRP)</w:t>
+          <w:sz w:val="20"/>
+          <w:szCs w:val="20"/>
+        </w:rPr>
+      </w:pPr>
+      <w:r>
+        <w:rPr>
+          <w:rFonts w:ascii="Bookman Old Style" w:hAnsi="Bookman Old Style"/>
+          <w:sz w:val="20"/>
+          <w:szCs w:val="20"/>
+        </w:rPr>
+        <w:t>Can have abstract method and concrete methods.</w:t>
+      </w:r>
+    </w:p>
+    <w:p>
+      <w:pPr>
+        <w:pStyle w:val="ListParagraph"/>
+        <w:numPr>
+          <w:ilvl w:val="1"/>
+          <w:numId w:val="43"/>
+        </w:numPr>
+        <w:spacing w:after="0"/>
+        <w:rPr>
+          <w:rFonts w:ascii="Bookman Old Style" w:hAnsi="Bookman Old Style"/>
+          <w:sz w:val="20"/>
+          <w:szCs w:val="20"/>
+        </w:rPr>
+      </w:pPr>
+      <w:r>
+        <w:rPr>
+          <w:rFonts w:ascii="Bookman Old Style" w:hAnsi="Bookman Old Style"/>
+          <w:sz w:val="20"/>
+          <w:szCs w:val="20"/>
+        </w:rPr>
+        <w:t>These methods can be public, protected or private.</w:t>
+      </w:r>
+    </w:p>
+    <w:p>
+      <w:pPr>
+        <w:pStyle w:val="ListParagraph"/>
+        <w:numPr>
+          <w:ilvl w:val="1"/>
+          <w:numId w:val="43"/>
+        </w:numPr>
+        <w:spacing w:after="0"/>
+        <w:rPr>
+          <w:rFonts w:ascii="Bookman Old Style" w:hAnsi="Bookman Old Style"/>
+          <w:sz w:val="20"/>
+          <w:szCs w:val="20"/>
+        </w:rPr>
+      </w:pPr>
+      <w:r>
+        <w:rPr>
+          <w:rFonts w:ascii="Bookman Old Style" w:hAnsi="Bookman Old Style"/>
+          <w:sz w:val="20"/>
+          <w:szCs w:val="20"/>
+        </w:rPr>
+        <w:t>Private methods in abstract class can be called only from abstract class constructor.</w:t>
+      </w:r>
+    </w:p>
+    <w:p>
+      <w:pPr>
+        <w:pStyle w:val="ListParagraph"/>
+        <w:numPr>
+          <w:ilvl w:val="0"/>
+          <w:numId w:val="43"/>
+        </w:numPr>
+        <w:spacing w:after="0"/>
+        <w:rPr>
+          <w:rFonts w:ascii="Bookman Old Style" w:hAnsi="Bookman Old Style"/>
+          <w:sz w:val="20"/>
+          <w:szCs w:val="20"/>
+        </w:rPr>
+      </w:pPr>
+      <w:r>
+        <w:rPr>
+          <w:rFonts w:ascii="Bookman Old Style" w:hAnsi="Bookman Old Style"/>
+          <w:sz w:val="20"/>
+          <w:szCs w:val="20"/>
+        </w:rPr>
+        <w:t>Can have constructor, but cannot create object of abstract class.</w:t>
+      </w:r>
+    </w:p>
+    <w:p>
+      <w:pPr>
+        <w:pStyle w:val="ListParagraph"/>
+        <w:numPr>
+          <w:ilvl w:val="1"/>
+          <w:numId w:val="43"/>
+        </w:numPr>
+        <w:spacing w:after="0"/>
+        <w:rPr>
+          <w:rFonts w:ascii="Bookman Old Style" w:hAnsi="Bookman Old Style"/>
+          <w:sz w:val="20"/>
+          <w:szCs w:val="20"/>
+        </w:rPr>
+      </w:pPr>
+      <w:r>
+        <w:rPr>
+          <w:rFonts w:ascii="Bookman Old Style" w:hAnsi="Bookman Old Style"/>
+          <w:sz w:val="20"/>
+          <w:szCs w:val="20"/>
+        </w:rPr>
+        <w:t>Abstract class constructor can be invoked from the child class.</w:t>
+      </w:r>
+    </w:p>
+    <w:p>
+      <w:pPr>
+        <w:spacing w:after="0"/>
+        <w:rPr>
+          <w:rFonts w:ascii="Bookman Old Style" w:hAnsi="Bookman Old Style"/>
+          <w:sz w:val="20"/>
+          <w:szCs w:val="20"/>
+        </w:rPr>
+      </w:pPr>
+    </w:p>
+    <w:p>
+      <w:pPr>
+        <w:spacing w:after="0"/>
+        <w:rPr>
+          <w:rFonts w:ascii="Bookman Old Style" w:hAnsi="Bookman Old Style"/>
+          <w:b/>
+          <w:bCs/>
+          <w:sz w:val="20"/>
+          <w:szCs w:val="20"/>
+        </w:rPr>
+      </w:pPr>
+      <w:bookmarkStart w:id="0" w:name="_GoBack"/>
+      <w:r>
+        <w:rPr>
+          <w:rFonts w:ascii="Bookman Old Style" w:hAnsi="Bookman Old Style"/>
+          <w:b/>
+          <w:bCs/>
+          <w:sz w:val="20"/>
+          <w:szCs w:val="20"/>
+        </w:rPr>
+        <w:t>Interface:</w:t>
+      </w:r>
+    </w:p>
+    <w:bookmarkEnd w:id="0"/>
+    <w:p>
+      <w:pPr>
+        <w:pStyle w:val="ListParagraph"/>
+        <w:numPr>
+          <w:ilvl w:val="0"/>
+          <w:numId w:val="43"/>
+        </w:numPr>
+        <w:spacing w:after="0"/>
+        <w:rPr>
+          <w:rFonts w:ascii="Bookman Old Style" w:hAnsi="Bookman Old Style"/>
+          <w:sz w:val="20"/>
+          <w:szCs w:val="20"/>
+        </w:rPr>
+      </w:pPr>
+      <w:r>
+        <w:rPr>
+          <w:rFonts w:ascii="Bookman Old Style" w:hAnsi="Bookman Old Style"/>
+          <w:sz w:val="20"/>
+          <w:szCs w:val="20"/>
+        </w:rPr>
+        <w:t>Support multiple inheritance.</w:t>
+      </w:r>
+    </w:p>
+    <w:p>
+      <w:pPr>
+        <w:pStyle w:val="ListParagraph"/>
+        <w:numPr>
+          <w:ilvl w:val="0"/>
+          <w:numId w:val="43"/>
+        </w:numPr>
+        <w:spacing w:after="0"/>
+        <w:rPr>
+          <w:rFonts w:ascii="Bookman Old Style" w:hAnsi="Bookman Old Style"/>
+          <w:sz w:val="20"/>
+          <w:szCs w:val="20"/>
+        </w:rPr>
+      </w:pPr>
+      <w:r>
+        <w:rPr>
+          <w:rFonts w:ascii="Bookman Old Style" w:hAnsi="Bookman Old Style"/>
+          <w:sz w:val="20"/>
+          <w:szCs w:val="20"/>
+        </w:rPr>
+        <w:t>All members are by default public, static and final.</w:t>
+      </w:r>
+    </w:p>
+    <w:p>
+      <w:pPr>
+        <w:pStyle w:val="ListParagraph"/>
+        <w:numPr>
+          <w:ilvl w:val="0"/>
+          <w:numId w:val="43"/>
+        </w:numPr>
+        <w:spacing w:after="0"/>
+        <w:rPr>
+          <w:rFonts w:ascii="Bookman Old Style" w:hAnsi="Bookman Old Style"/>
+          <w:sz w:val="20"/>
+          <w:szCs w:val="20"/>
+        </w:rPr>
+      </w:pPr>
+      <w:r>
+        <w:rPr>
+          <w:rFonts w:ascii="Bookman Old Style" w:hAnsi="Bookman Old Style"/>
+          <w:sz w:val="20"/>
+          <w:szCs w:val="20"/>
+        </w:rPr>
+        <w:t>The class which implements the interface will be responsible for implementing all of it’s methods.</w:t>
+      </w:r>
+    </w:p>
+    <w:p>
+      <w:pPr>
+        <w:pStyle w:val="ListParagraph"/>
+        <w:numPr>
+          <w:ilvl w:val="0"/>
+          <w:numId w:val="43"/>
+        </w:numPr>
+        <w:spacing w:after="0"/>
+        <w:rPr>
+          <w:rFonts w:ascii="Bookman Old Style" w:hAnsi="Bookman Old Style"/>
+          <w:sz w:val="20"/>
+          <w:szCs w:val="20"/>
+        </w:rPr>
+      </w:pPr>
+      <w:r>
+        <w:rPr>
+          <w:rFonts w:ascii="Bookman Old Style" w:hAnsi="Bookman Old Style"/>
+          <w:sz w:val="20"/>
+          <w:szCs w:val="20"/>
+        </w:rPr>
+        <w:t>Cannot create constructor of interface, so we cannot create object of it.</w:t>
+      </w:r>
+    </w:p>
+    <w:p>
+      <w:pPr>
+        <w:spacing w:after="0"/>
+        <w:rPr>
+          <w:rFonts w:ascii="Bookman Old Style" w:hAnsi="Bookman Old Style"/>
+          <w:sz w:val="20"/>
+          <w:szCs w:val="20"/>
+        </w:rPr>
+      </w:pPr>
+    </w:p>
+    <w:p>
+      <w:pPr>
+        <w:spacing w:after="0"/>
+        <w:rPr>
+          <w:rFonts w:ascii="Bookman Old Style" w:hAnsi="Bookman Old Style"/>
+          <w:b/>
+          <w:bCs/>
+          <w:sz w:val="20"/>
+          <w:szCs w:val="20"/>
+        </w:rPr>
+      </w:pPr>
+      <w:r>
+        <w:rPr>
+          <w:rFonts w:ascii="Bookman Old Style" w:hAnsi="Bookman Old Style"/>
+          <w:b/>
+          <w:bCs/>
+          <w:sz w:val="20"/>
+          <w:szCs w:val="20"/>
+        </w:rPr>
+        <w:t xml:space="preserve">What is the use of yield </w:t>
+      </w:r>
+      <w:r>
+        <w:rPr>
+          <w:rFonts w:ascii="Bookman Old Style" w:hAnsi="Bookman Old Style"/>
+          <w:b/>
+          <w:bCs/>
+          <w:sz w:val="20"/>
+          <w:szCs w:val="20"/>
+        </w:rPr>
+        <w:t>k</w:t>
+      </w:r>
+      <w:r>
+        <w:rPr>
+          <w:rFonts w:ascii="Bookman Old Style" w:hAnsi="Bookman Old Style"/>
+          <w:b/>
+          <w:bCs/>
+          <w:sz w:val="20"/>
+          <w:szCs w:val="20"/>
+        </w:rPr>
+        <w:t>eyword</w:t>
+      </w:r>
+      <w:r>
+        <w:rPr>
+          <w:rFonts w:ascii="Bookman Old Style" w:hAnsi="Bookman Old Style"/>
+          <w:b/>
+          <w:bCs/>
+          <w:sz w:val="20"/>
+          <w:szCs w:val="20"/>
+        </w:rPr>
+        <w:t xml:space="preserve"> :</w:t>
+      </w:r>
+    </w:p>
+    <w:p>
+      <w:pPr>
+        <w:spacing w:after="0"/>
+        <w:rPr>
+          <w:rFonts w:ascii="Bookman Old Style" w:hAnsi="Bookman Old Style"/>
+          <w:sz w:val="20"/>
+          <w:szCs w:val="20"/>
+        </w:rPr>
+      </w:pPr>
+      <w:r>
+        <w:rPr>
+          <w:rFonts w:ascii="Bookman Old Style" w:hAnsi="Bookman Old Style"/>
+          <w:sz w:val="20"/>
+          <w:szCs w:val="20"/>
+        </w:rPr>
+        <w:t xml:space="preserve">yield keyword help us to do </w:t>
+      </w:r>
+      <w:r>
+        <w:rPr>
+          <w:rFonts w:ascii="Bookman Old Style" w:hAnsi="Bookman Old Style"/>
+          <w:sz w:val="20"/>
+          <w:szCs w:val="20"/>
+        </w:rPr>
+        <w:t>:</w:t>
       </w:r>
     </w:p>
     <w:p>
@@ -23655,51 +23943,269 @@
           <w:sz w:val="20"/>
           <w:szCs w:val="20"/>
         </w:rPr>
-        <w:t>A class should have only one reason to change.</w:t>
-      </w:r>
-    </w:p>
-    <w:p>
-      <w:pPr>
-        <w:spacing w:after="0"/>
-        <w:ind w:left="1080"/>
-        <w:rPr>
-          <w:rFonts w:ascii="Bookman Old Style" w:hAnsi="Bookman Old Style"/>
-          <w:sz w:val="20"/>
-          <w:szCs w:val="20"/>
-        </w:rPr>
-      </w:pPr>
-      <w:r>
-        <w:rPr>
-          <w:rFonts w:ascii="Bookman Old Style" w:hAnsi="Bookman Old Style"/>
-          <w:sz w:val="20"/>
-          <w:szCs w:val="20"/>
-        </w:rPr>
-        <w:t>Consider an interface which breaks the SRP</w:t>
-      </w:r>
-      <w:r>
-        <w:rPr>
-          <w:rFonts w:ascii="Bookman Old Style" w:hAnsi="Bookman Old Style"/>
-          <w:sz w:val="20"/>
-          <w:szCs w:val="20"/>
-        </w:rPr>
-        <w:t xml:space="preserve"> because </w:t>
-      </w:r>
-      <w:r>
-        <w:rPr>
-          <w:rFonts w:ascii="Bookman Old Style" w:hAnsi="Bookman Old Style"/>
-          <w:sz w:val="20"/>
-          <w:szCs w:val="20"/>
-        </w:rPr>
-        <w:t>LogError and SendEma</w:t>
-      </w:r>
-      <w:r>
-        <w:rPr>
-          <w:rFonts w:ascii="Bookman Old Style" w:hAnsi="Bookman Old Style"/>
-          <w:sz w:val="20"/>
-          <w:szCs w:val="20"/>
-        </w:rPr>
-        <w:t>il has nothing to do with IUser</w:t>
-      </w:r>
+        <w:t>When you want to do Custom iteration with</w:t>
+      </w:r>
+      <w:r>
+        <w:rPr>
+          <w:rFonts w:ascii="Bookman Old Style" w:hAnsi="Bookman Old Style"/>
+          <w:sz w:val="20"/>
+          <w:szCs w:val="20"/>
+        </w:rPr>
+        <w:t>out temp collection.</w:t>
+      </w:r>
+    </w:p>
+    <w:p>
+      <w:pPr>
+        <w:pStyle w:val="ListParagraph"/>
+        <w:numPr>
+          <w:ilvl w:val="1"/>
+          <w:numId w:val="27"/>
+        </w:numPr>
+        <w:spacing w:after="0"/>
+        <w:rPr>
+          <w:rFonts w:ascii="Bookman Old Style" w:hAnsi="Bookman Old Style"/>
+          <w:sz w:val="20"/>
+          <w:szCs w:val="20"/>
+        </w:rPr>
+      </w:pPr>
+      <w:r>
+        <w:rPr>
+          <w:rFonts w:ascii="Bookman Old Style" w:hAnsi="Bookman Old Style"/>
+          <w:sz w:val="20"/>
+          <w:szCs w:val="20"/>
+        </w:rPr>
+        <w:t>Stateful iteration.</w:t>
+      </w:r>
+    </w:p>
+    <w:p>
+      <w:pPr>
+        <w:spacing w:after="0"/>
+        <w:rPr>
+          <w:rFonts w:ascii="Bookman Old Style" w:hAnsi="Bookman Old Style"/>
+          <w:sz w:val="20"/>
+          <w:szCs w:val="20"/>
+        </w:rPr>
+      </w:pPr>
+    </w:p>
+    <w:p>
+      <w:pPr>
+        <w:spacing w:after="0"/>
+        <w:rPr>
+          <w:rFonts w:ascii="Bookman Old Style" w:hAnsi="Bookman Old Style"/>
+          <w:sz w:val="20"/>
+          <w:szCs w:val="20"/>
+        </w:rPr>
+      </w:pPr>
+      <w:r>
+        <w:rPr>
+          <w:rFonts w:ascii="Bookman Old Style" w:hAnsi="Bookman Old Style"/>
+          <w:sz w:val="20"/>
+          <w:szCs w:val="20"/>
+        </w:rPr>
+        <w:t>Consider a list as given below :</w:t>
+      </w:r>
+    </w:p>
+    <w:p>
+      <w:pPr>
+        <w:spacing w:after="0"/>
+        <w:ind w:left="720"/>
+        <w:rPr>
+          <w:rFonts w:ascii="Bookman Old Style" w:hAnsi="Bookman Old Style"/>
+          <w:sz w:val="20"/>
+          <w:szCs w:val="20"/>
+        </w:rPr>
+      </w:pPr>
+      <w:r>
+        <w:rPr>
+          <w:rFonts w:ascii="Bookman Old Style" w:hAnsi="Bookman Old Style"/>
+          <w:sz w:val="20"/>
+          <w:szCs w:val="20"/>
+        </w:rPr>
+        <w:t>static void FillValues()</w:t>
+      </w:r>
+    </w:p>
+    <w:p>
+      <w:pPr>
+        <w:spacing w:after="0"/>
+        <w:ind w:left="720"/>
+        <w:rPr>
+          <w:rFonts w:ascii="Bookman Old Style" w:hAnsi="Bookman Old Style"/>
+          <w:sz w:val="20"/>
+          <w:szCs w:val="20"/>
+        </w:rPr>
+      </w:pPr>
+      <w:r>
+        <w:rPr>
+          <w:rFonts w:ascii="Bookman Old Style" w:hAnsi="Bookman Old Style"/>
+          <w:sz w:val="20"/>
+          <w:szCs w:val="20"/>
+        </w:rPr>
+        <w:t>{</w:t>
+      </w:r>
+    </w:p>
+    <w:p>
+      <w:pPr>
+        <w:spacing w:after="0"/>
+        <w:ind w:left="720"/>
+        <w:rPr>
+          <w:rFonts w:ascii="Bookman Old Style" w:hAnsi="Bookman Old Style"/>
+          <w:sz w:val="20"/>
+          <w:szCs w:val="20"/>
+        </w:rPr>
+      </w:pPr>
+      <w:r>
+        <w:rPr>
+          <w:rFonts w:ascii="Bookman Old Style" w:hAnsi="Bookman Old Style"/>
+          <w:sz w:val="20"/>
+          <w:szCs w:val="20"/>
+        </w:rPr>
+        <w:t xml:space="preserve">            myList.Add(1);</w:t>
+      </w:r>
+    </w:p>
+    <w:p>
+      <w:pPr>
+        <w:spacing w:after="0"/>
+        <w:ind w:left="720"/>
+        <w:rPr>
+          <w:rFonts w:ascii="Bookman Old Style" w:hAnsi="Bookman Old Style"/>
+          <w:sz w:val="20"/>
+          <w:szCs w:val="20"/>
+        </w:rPr>
+      </w:pPr>
+      <w:r>
+        <w:rPr>
+          <w:rFonts w:ascii="Bookman Old Style" w:hAnsi="Bookman Old Style"/>
+          <w:sz w:val="20"/>
+          <w:szCs w:val="20"/>
+        </w:rPr>
+        <w:t xml:space="preserve">            myList.Add(2);</w:t>
+      </w:r>
+    </w:p>
+    <w:p>
+      <w:pPr>
+        <w:spacing w:after="0"/>
+        <w:ind w:left="720"/>
+        <w:rPr>
+          <w:rFonts w:ascii="Bookman Old Style" w:hAnsi="Bookman Old Style"/>
+          <w:sz w:val="20"/>
+          <w:szCs w:val="20"/>
+        </w:rPr>
+      </w:pPr>
+      <w:r>
+        <w:rPr>
+          <w:rFonts w:ascii="Bookman Old Style" w:hAnsi="Bookman Old Style"/>
+          <w:sz w:val="20"/>
+          <w:szCs w:val="20"/>
+        </w:rPr>
+        <w:t xml:space="preserve">            myList.Add(3);</w:t>
+      </w:r>
+    </w:p>
+    <w:p>
+      <w:pPr>
+        <w:spacing w:after="0"/>
+        <w:ind w:left="720"/>
+        <w:rPr>
+          <w:rFonts w:ascii="Bookman Old Style" w:hAnsi="Bookman Old Style"/>
+          <w:sz w:val="20"/>
+          <w:szCs w:val="20"/>
+        </w:rPr>
+      </w:pPr>
+      <w:r>
+        <w:rPr>
+          <w:rFonts w:ascii="Bookman Old Style" w:hAnsi="Bookman Old Style"/>
+          <w:sz w:val="20"/>
+          <w:szCs w:val="20"/>
+        </w:rPr>
+        <w:t xml:space="preserve">            myList.Add(4);</w:t>
+      </w:r>
+    </w:p>
+    <w:p>
+      <w:pPr>
+        <w:spacing w:after="0"/>
+        <w:ind w:left="720"/>
+        <w:rPr>
+          <w:rFonts w:ascii="Bookman Old Style" w:hAnsi="Bookman Old Style"/>
+          <w:sz w:val="20"/>
+          <w:szCs w:val="20"/>
+        </w:rPr>
+      </w:pPr>
+      <w:r>
+        <w:rPr>
+          <w:rFonts w:ascii="Bookman Old Style" w:hAnsi="Bookman Old Style"/>
+          <w:sz w:val="20"/>
+          <w:szCs w:val="20"/>
+        </w:rPr>
+        <w:t xml:space="preserve">            myList.Add(5);</w:t>
+      </w:r>
+    </w:p>
+    <w:p>
+      <w:pPr>
+        <w:spacing w:after="0"/>
+        <w:ind w:left="720"/>
+        <w:rPr>
+          <w:rFonts w:ascii="Bookman Old Style" w:hAnsi="Bookman Old Style"/>
+          <w:sz w:val="20"/>
+          <w:szCs w:val="20"/>
+        </w:rPr>
+      </w:pPr>
+      <w:r>
+        <w:rPr>
+          <w:rFonts w:ascii="Bookman Old Style" w:hAnsi="Bookman Old Style"/>
+          <w:sz w:val="20"/>
+          <w:szCs w:val="20"/>
+        </w:rPr>
+        <w:t>}</w:t>
+      </w:r>
+    </w:p>
+    <w:p>
+      <w:pPr>
+        <w:spacing w:after="0"/>
+        <w:rPr>
+          <w:rFonts w:ascii="Bookman Old Style" w:hAnsi="Bookman Old Style"/>
+          <w:sz w:val="20"/>
+          <w:szCs w:val="20"/>
+        </w:rPr>
+      </w:pPr>
+    </w:p>
+    <w:p>
+      <w:pPr>
+        <w:pStyle w:val="ListParagraph"/>
+        <w:numPr>
+          <w:ilvl w:val="0"/>
+          <w:numId w:val="44"/>
+        </w:numPr>
+        <w:spacing w:after="0"/>
+        <w:rPr>
+          <w:rFonts w:ascii="Bookman Old Style" w:hAnsi="Bookman Old Style"/>
+          <w:b/>
+          <w:bCs/>
+          <w:sz w:val="20"/>
+          <w:szCs w:val="20"/>
+        </w:rPr>
+      </w:pPr>
+      <w:r>
+        <w:rPr>
+          <w:rFonts w:ascii="Bookman Old Style" w:hAnsi="Bookman Old Style"/>
+          <w:b/>
+          <w:bCs/>
+          <w:sz w:val="20"/>
+          <w:szCs w:val="20"/>
+        </w:rPr>
+        <w:t>Custom Iteration Example</w:t>
+      </w:r>
+    </w:p>
+    <w:p>
+      <w:pPr>
+        <w:pStyle w:val="ListParagraph"/>
+        <w:spacing w:after="0"/>
+        <w:rPr>
+          <w:rFonts w:ascii="Bookman Old Style" w:hAnsi="Bookman Old Style"/>
+          <w:b/>
+          <w:bCs/>
+          <w:sz w:val="20"/>
+          <w:szCs w:val="20"/>
+        </w:rPr>
+      </w:pPr>
     </w:p>
     <w:p>
       <w:pPr>
@@ -23707,7 +24213,7 @@
         <w:autoSpaceDN w:val="0"/>
         <w:adjustRightInd w:val="0"/>
         <w:spacing w:after="0" w:line="240" w:lineRule="auto"/>
-        <w:ind w:left="1440"/>
+        <w:ind w:left="360"/>
         <w:rPr>
           <w:rFonts w:ascii="Consolas" w:hAnsi="Consolas" w:cs="Consolas"/>
           <w:color w:val="000000"/>
@@ -23724,7 +24230,7 @@
           <w:szCs w:val="19"/>
           <w:lang w:bidi="hi-IN"/>
         </w:rPr>
-        <w:t>interface</w:t>
+        <w:t>static</w:t>
       </w:r>
       <w:r>
         <w:rPr>
@@ -23734,26 +24240,19 @@
           <w:szCs w:val="19"/>
           <w:lang w:bidi="hi-IN"/>
         </w:rPr>
-        <w:t xml:space="preserve"> </w:t>
+        <w:t xml:space="preserve"> IEnumerable&lt;</w:t>
       </w:r>
       <w:r>
         <w:rPr>
           <w:rFonts w:ascii="Consolas" w:hAnsi="Consolas" w:cs="Consolas"/>
-          <w:color w:val="2B91AF"/>
+          <w:color w:val="0000FF"/>
           <w:sz w:val="19"/>
           <w:szCs w:val="19"/>
           <w:lang w:bidi="hi-IN"/>
         </w:rPr>
-        <w:t>IUser</w:t>
-      </w:r>
-    </w:p>
-    <w:p>
-      <w:pPr>
-        <w:autoSpaceDE w:val="0"/>
-        <w:autoSpaceDN w:val="0"/>
-        <w:adjustRightInd w:val="0"/>
-        <w:spacing w:after="0" w:line="240" w:lineRule="auto"/>
-        <w:ind w:left="1440"/>
+        <w:t>int</w:t>
+      </w:r>
+      <w:r>
         <w:rPr>
           <w:rFonts w:ascii="Consolas" w:hAnsi="Consolas" w:cs="Consolas"/>
           <w:color w:val="000000"/>
@@ -23761,8 +24260,16 @@
           <w:szCs w:val="19"/>
           <w:lang w:bidi="hi-IN"/>
         </w:rPr>
-      </w:pPr>
-      <w:r>
+        <w:t>&gt; Filter()</w:t>
+      </w:r>
+    </w:p>
+    <w:p>
+      <w:pPr>
+        <w:autoSpaceDE w:val="0"/>
+        <w:autoSpaceDN w:val="0"/>
+        <w:adjustRightInd w:val="0"/>
+        <w:spacing w:after="0" w:line="240" w:lineRule="auto"/>
+        <w:ind w:left="360"/>
         <w:rPr>
           <w:rFonts w:ascii="Consolas" w:hAnsi="Consolas" w:cs="Consolas"/>
           <w:color w:val="000000"/>
@@ -23770,16 +24277,8 @@
           <w:szCs w:val="19"/>
           <w:lang w:bidi="hi-IN"/>
         </w:rPr>
-        <w:t>{</w:t>
-      </w:r>
-    </w:p>
-    <w:p>
-      <w:pPr>
-        <w:autoSpaceDE w:val="0"/>
-        <w:autoSpaceDN w:val="0"/>
-        <w:adjustRightInd w:val="0"/>
-        <w:spacing w:after="0" w:line="240" w:lineRule="auto"/>
-        <w:ind w:left="720"/>
+      </w:pPr>
+      <w:r>
         <w:rPr>
           <w:rFonts w:ascii="Consolas" w:hAnsi="Consolas" w:cs="Consolas"/>
           <w:color w:val="000000"/>
@@ -23787,8 +24286,16 @@
           <w:szCs w:val="19"/>
           <w:lang w:bidi="hi-IN"/>
         </w:rPr>
-      </w:pPr>
-      <w:r>
+        <w:t>{</w:t>
+      </w:r>
+    </w:p>
+    <w:p>
+      <w:pPr>
+        <w:autoSpaceDE w:val="0"/>
+        <w:autoSpaceDN w:val="0"/>
+        <w:adjustRightInd w:val="0"/>
+        <w:spacing w:after="0" w:line="240" w:lineRule="auto"/>
+        <w:ind w:left="360" w:firstLine="720"/>
         <w:rPr>
           <w:rFonts w:ascii="Consolas" w:hAnsi="Consolas" w:cs="Consolas"/>
           <w:color w:val="000000"/>
@@ -23796,9 +24303,25 @@
           <w:szCs w:val="19"/>
           <w:lang w:bidi="hi-IN"/>
         </w:rPr>
-        <w:t xml:space="preserve">        </w:t>
-      </w:r>
-      <w:r>
+      </w:pPr>
+      <w:r>
+        <w:rPr>
+          <w:rFonts w:ascii="Consolas" w:hAnsi="Consolas" w:cs="Consolas"/>
+          <w:color w:val="008000"/>
+          <w:sz w:val="19"/>
+          <w:szCs w:val="19"/>
+          <w:lang w:bidi="hi-IN"/>
+        </w:rPr>
+        <w:t>//List&lt;int&gt; temp = new List&lt;int&gt;();</w:t>
+      </w:r>
+    </w:p>
+    <w:p>
+      <w:pPr>
+        <w:autoSpaceDE w:val="0"/>
+        <w:autoSpaceDN w:val="0"/>
+        <w:adjustRightInd w:val="0"/>
+        <w:spacing w:after="0" w:line="240" w:lineRule="auto"/>
+        <w:ind w:left="360" w:firstLine="720"/>
         <w:rPr>
           <w:rFonts w:ascii="Consolas" w:hAnsi="Consolas" w:cs="Consolas"/>
           <w:color w:val="000000"/>
@@ -23806,8 +24329,7 @@
           <w:szCs w:val="19"/>
           <w:lang w:bidi="hi-IN"/>
         </w:rPr>
-        <w:tab/>
-      </w:r>
+      </w:pPr>
       <w:r>
         <w:rPr>
           <w:rFonts w:ascii="Consolas" w:hAnsi="Consolas" w:cs="Consolas"/>
@@ -23816,7 +24338,7 @@
           <w:szCs w:val="19"/>
           <w:lang w:bidi="hi-IN"/>
         </w:rPr>
-        <w:t>bool</w:t>
+        <w:t>foreach</w:t>
       </w:r>
       <w:r>
         <w:rPr>
@@ -23826,16 +24348,19 @@
           <w:szCs w:val="19"/>
           <w:lang w:bidi="hi-IN"/>
         </w:rPr>
-        <w:t xml:space="preserve"> Login();</w:t>
-      </w:r>
-    </w:p>
-    <w:p>
-      <w:pPr>
-        <w:autoSpaceDE w:val="0"/>
-        <w:autoSpaceDN w:val="0"/>
-        <w:adjustRightInd w:val="0"/>
-        <w:spacing w:after="0" w:line="240" w:lineRule="auto"/>
-        <w:ind w:left="720"/>
+        <w:t xml:space="preserve"> (var i </w:t>
+      </w:r>
+      <w:r>
+        <w:rPr>
+          <w:rFonts w:ascii="Consolas" w:hAnsi="Consolas" w:cs="Consolas"/>
+          <w:color w:val="0000FF"/>
+          <w:sz w:val="19"/>
+          <w:szCs w:val="19"/>
+          <w:lang w:bidi="hi-IN"/>
+        </w:rPr>
+        <w:t>in</w:t>
+      </w:r>
+      <w:r>
         <w:rPr>
           <w:rFonts w:ascii="Consolas" w:hAnsi="Consolas" w:cs="Consolas"/>
           <w:color w:val="000000"/>
@@ -23843,8 +24368,16 @@
           <w:szCs w:val="19"/>
           <w:lang w:bidi="hi-IN"/>
         </w:rPr>
-      </w:pPr>
-      <w:r>
+        <w:t xml:space="preserve"> myList)</w:t>
+      </w:r>
+    </w:p>
+    <w:p>
+      <w:pPr>
+        <w:autoSpaceDE w:val="0"/>
+        <w:autoSpaceDN w:val="0"/>
+        <w:adjustRightInd w:val="0"/>
+        <w:spacing w:after="0" w:line="240" w:lineRule="auto"/>
+        <w:ind w:left="360" w:firstLine="720"/>
         <w:rPr>
           <w:rFonts w:ascii="Consolas" w:hAnsi="Consolas" w:cs="Consolas"/>
           <w:color w:val="000000"/>
@@ -23852,8 +24385,7 @@
           <w:szCs w:val="19"/>
           <w:lang w:bidi="hi-IN"/>
         </w:rPr>
-        <w:t xml:space="preserve">        </w:t>
-      </w:r>
+      </w:pPr>
       <w:r>
         <w:rPr>
           <w:rFonts w:ascii="Consolas" w:hAnsi="Consolas" w:cs="Consolas"/>
@@ -23862,8 +24394,24 @@
           <w:szCs w:val="19"/>
           <w:lang w:bidi="hi-IN"/>
         </w:rPr>
-        <w:tab/>
-      </w:r>
+        <w:t>{</w:t>
+      </w:r>
+    </w:p>
+    <w:p>
+      <w:pPr>
+        <w:autoSpaceDE w:val="0"/>
+        <w:autoSpaceDN w:val="0"/>
+        <w:adjustRightInd w:val="0"/>
+        <w:spacing w:after="0" w:line="240" w:lineRule="auto"/>
+        <w:ind w:left="1080" w:firstLine="720"/>
+        <w:rPr>
+          <w:rFonts w:ascii="Consolas" w:hAnsi="Consolas" w:cs="Consolas"/>
+          <w:color w:val="000000"/>
+          <w:sz w:val="19"/>
+          <w:szCs w:val="19"/>
+          <w:lang w:bidi="hi-IN"/>
+        </w:rPr>
+      </w:pPr>
       <w:r>
         <w:rPr>
           <w:rFonts w:ascii="Consolas" w:hAnsi="Consolas" w:cs="Consolas"/>
@@ -23872,7 +24420,7 @@
           <w:szCs w:val="19"/>
           <w:lang w:bidi="hi-IN"/>
         </w:rPr>
-        <w:t>bool</w:t>
+        <w:t>if</w:t>
       </w:r>
       <w:r>
         <w:rPr>
@@ -23882,7 +24430,7 @@
           <w:szCs w:val="19"/>
           <w:lang w:bidi="hi-IN"/>
         </w:rPr>
-        <w:t xml:space="preserve"> Register();</w:t>
+        <w:t xml:space="preserve"> (i &gt; 3)</w:t>
       </w:r>
     </w:p>
     <w:p>
@@ -23891,7 +24439,7 @@
         <w:autoSpaceDN w:val="0"/>
         <w:adjustRightInd w:val="0"/>
         <w:spacing w:after="0" w:line="240" w:lineRule="auto"/>
-        <w:ind w:left="720"/>
+        <w:ind w:left="1080" w:firstLine="720"/>
         <w:rPr>
           <w:rFonts w:ascii="Consolas" w:hAnsi="Consolas" w:cs="Consolas"/>
           <w:color w:val="000000"/>
@@ -23903,14 +24451,22 @@
       <w:r>
         <w:rPr>
           <w:rFonts w:ascii="Consolas" w:hAnsi="Consolas" w:cs="Consolas"/>
-          <w:color w:val="000000"/>
+          <w:color w:val="008000"/>
           <w:sz w:val="19"/>
           <w:szCs w:val="19"/>
           <w:lang w:bidi="hi-IN"/>
         </w:rPr>
-        <w:t xml:space="preserve">        </w:t>
-      </w:r>
-      <w:r>
+        <w:lastRenderedPageBreak/>
+        <w:t>//temp.Add(i);</w:t>
+      </w:r>
+    </w:p>
+    <w:p>
+      <w:pPr>
+        <w:autoSpaceDE w:val="0"/>
+        <w:autoSpaceDN w:val="0"/>
+        <w:adjustRightInd w:val="0"/>
+        <w:spacing w:after="0" w:line="240" w:lineRule="auto"/>
+        <w:ind w:left="1080" w:firstLine="720"/>
         <w:rPr>
           <w:rFonts w:ascii="Consolas" w:hAnsi="Consolas" w:cs="Consolas"/>
           <w:color w:val="000000"/>
@@ -23918,8 +24474,7 @@
           <w:szCs w:val="19"/>
           <w:lang w:bidi="hi-IN"/>
         </w:rPr>
-        <w:tab/>
-      </w:r>
+      </w:pPr>
       <w:r>
         <w:rPr>
           <w:rFonts w:ascii="Consolas" w:hAnsi="Consolas" w:cs="Consolas"/>
@@ -23928,7 +24483,7 @@
           <w:szCs w:val="19"/>
           <w:lang w:bidi="hi-IN"/>
         </w:rPr>
-        <w:t>void</w:t>
+        <w:t>yield</w:t>
       </w:r>
       <w:r>
         <w:rPr>
@@ -23938,16 +24493,19 @@
           <w:szCs w:val="19"/>
           <w:lang w:bidi="hi-IN"/>
         </w:rPr>
-        <w:t xml:space="preserve"> LogError();</w:t>
-      </w:r>
-    </w:p>
-    <w:p>
-      <w:pPr>
-        <w:autoSpaceDE w:val="0"/>
-        <w:autoSpaceDN w:val="0"/>
-        <w:adjustRightInd w:val="0"/>
-        <w:spacing w:after="0" w:line="240" w:lineRule="auto"/>
-        <w:ind w:left="720"/>
+        <w:t xml:space="preserve"> </w:t>
+      </w:r>
+      <w:r>
+        <w:rPr>
+          <w:rFonts w:ascii="Consolas" w:hAnsi="Consolas" w:cs="Consolas"/>
+          <w:color w:val="0000FF"/>
+          <w:sz w:val="19"/>
+          <w:szCs w:val="19"/>
+          <w:lang w:bidi="hi-IN"/>
+        </w:rPr>
+        <w:t>return</w:t>
+      </w:r>
+      <w:r>
         <w:rPr>
           <w:rFonts w:ascii="Consolas" w:hAnsi="Consolas" w:cs="Consolas"/>
           <w:color w:val="000000"/>
@@ -23955,8 +24513,16 @@
           <w:szCs w:val="19"/>
           <w:lang w:bidi="hi-IN"/>
         </w:rPr>
-      </w:pPr>
-      <w:r>
+        <w:t xml:space="preserve"> i;</w:t>
+      </w:r>
+    </w:p>
+    <w:p>
+      <w:pPr>
+        <w:autoSpaceDE w:val="0"/>
+        <w:autoSpaceDN w:val="0"/>
+        <w:adjustRightInd w:val="0"/>
+        <w:spacing w:after="0" w:line="240" w:lineRule="auto"/>
+        <w:ind w:left="360" w:firstLine="720"/>
         <w:rPr>
           <w:rFonts w:ascii="Consolas" w:hAnsi="Consolas" w:cs="Consolas"/>
           <w:color w:val="000000"/>
@@ -23964,8 +24530,7 @@
           <w:szCs w:val="19"/>
           <w:lang w:bidi="hi-IN"/>
         </w:rPr>
-        <w:t xml:space="preserve">        </w:t>
-      </w:r>
+      </w:pPr>
       <w:r>
         <w:rPr>
           <w:rFonts w:ascii="Consolas" w:hAnsi="Consolas" w:cs="Consolas"/>
@@ -23974,8 +24539,86 @@
           <w:szCs w:val="19"/>
           <w:lang w:bidi="hi-IN"/>
         </w:rPr>
-        <w:tab/>
-      </w:r>
+        <w:t>}</w:t>
+      </w:r>
+    </w:p>
+    <w:p>
+      <w:pPr>
+        <w:autoSpaceDE w:val="0"/>
+        <w:autoSpaceDN w:val="0"/>
+        <w:adjustRightInd w:val="0"/>
+        <w:spacing w:after="0" w:line="240" w:lineRule="auto"/>
+        <w:ind w:left="360" w:firstLine="720"/>
+        <w:rPr>
+          <w:rFonts w:ascii="Consolas" w:hAnsi="Consolas" w:cs="Consolas"/>
+          <w:color w:val="000000"/>
+          <w:sz w:val="19"/>
+          <w:szCs w:val="19"/>
+          <w:lang w:bidi="hi-IN"/>
+        </w:rPr>
+      </w:pPr>
+      <w:r>
+        <w:rPr>
+          <w:rFonts w:ascii="Consolas" w:hAnsi="Consolas" w:cs="Consolas"/>
+          <w:color w:val="008000"/>
+          <w:sz w:val="19"/>
+          <w:szCs w:val="19"/>
+          <w:lang w:bidi="hi-IN"/>
+        </w:rPr>
+        <w:t>//return temp;</w:t>
+      </w:r>
+    </w:p>
+    <w:p>
+      <w:pPr>
+        <w:spacing w:after="0"/>
+        <w:ind w:left="360"/>
+        <w:rPr>
+          <w:rFonts w:ascii="Consolas" w:hAnsi="Consolas" w:cs="Consolas"/>
+          <w:color w:val="000000"/>
+          <w:sz w:val="19"/>
+          <w:szCs w:val="19"/>
+          <w:lang w:bidi="hi-IN"/>
+        </w:rPr>
+      </w:pPr>
+      <w:r>
+        <w:rPr>
+          <w:rFonts w:ascii="Consolas" w:hAnsi="Consolas" w:cs="Consolas"/>
+          <w:color w:val="000000"/>
+          <w:sz w:val="19"/>
+          <w:szCs w:val="19"/>
+          <w:lang w:bidi="hi-IN"/>
+        </w:rPr>
+        <w:t>}</w:t>
+      </w:r>
+    </w:p>
+    <w:p>
+      <w:pPr>
+        <w:spacing w:after="0"/>
+        <w:ind w:left="360"/>
+        <w:rPr>
+          <w:rFonts w:ascii="Consolas" w:hAnsi="Consolas" w:cs="Consolas"/>
+          <w:color w:val="000000"/>
+          <w:sz w:val="19"/>
+          <w:szCs w:val="19"/>
+          <w:lang w:bidi="hi-IN"/>
+        </w:rPr>
+      </w:pPr>
+    </w:p>
+    <w:p>
+      <w:pPr>
+        <w:autoSpaceDE w:val="0"/>
+        <w:autoSpaceDN w:val="0"/>
+        <w:adjustRightInd w:val="0"/>
+        <w:spacing w:after="0" w:line="240" w:lineRule="auto"/>
+        <w:ind w:firstLine="360"/>
+        <w:rPr>
+          <w:rFonts w:ascii="Consolas" w:hAnsi="Consolas" w:cs="Consolas"/>
+          <w:color w:val="000000"/>
+          <w:sz w:val="19"/>
+          <w:szCs w:val="19"/>
+          <w:lang w:bidi="hi-IN"/>
+        </w:rPr>
+      </w:pPr>
       <w:r>
         <w:rPr>
           <w:rFonts w:ascii="Consolas" w:hAnsi="Consolas" w:cs="Consolas"/>
@@ -23984,7 +24627,7 @@
           <w:szCs w:val="19"/>
           <w:lang w:bidi="hi-IN"/>
         </w:rPr>
-        <w:t>bool</w:t>
+        <w:t>static</w:t>
       </w:r>
       <w:r>
         <w:rPr>
@@ -23994,16 +24637,19 @@
           <w:szCs w:val="19"/>
           <w:lang w:bidi="hi-IN"/>
         </w:rPr>
-        <w:t xml:space="preserve"> SendEmail();</w:t>
-      </w:r>
-    </w:p>
-    <w:p>
-      <w:pPr>
-        <w:autoSpaceDE w:val="0"/>
-        <w:autoSpaceDN w:val="0"/>
-        <w:adjustRightInd w:val="0"/>
-        <w:spacing w:after="0" w:line="240" w:lineRule="auto"/>
-        <w:ind w:left="1440"/>
+        <w:t xml:space="preserve"> </w:t>
+      </w:r>
+      <w:r>
+        <w:rPr>
+          <w:rFonts w:ascii="Consolas" w:hAnsi="Consolas" w:cs="Consolas"/>
+          <w:color w:val="0000FF"/>
+          <w:sz w:val="19"/>
+          <w:szCs w:val="19"/>
+          <w:lang w:bidi="hi-IN"/>
+        </w:rPr>
+        <w:t>void</w:t>
+      </w:r>
+      <w:r>
         <w:rPr>
           <w:rFonts w:ascii="Consolas" w:hAnsi="Consolas" w:cs="Consolas"/>
           <w:color w:val="000000"/>
@@ -24011,7 +24657,18 @@
           <w:szCs w:val="19"/>
           <w:lang w:bidi="hi-IN"/>
         </w:rPr>
-      </w:pPr>
+        <w:t xml:space="preserve"> Main(</w:t>
+      </w:r>
+      <w:r>
+        <w:rPr>
+          <w:rFonts w:ascii="Consolas" w:hAnsi="Consolas" w:cs="Consolas"/>
+          <w:color w:val="0000FF"/>
+          <w:sz w:val="19"/>
+          <w:szCs w:val="19"/>
+          <w:lang w:bidi="hi-IN"/>
+        </w:rPr>
+        <w:t>string</w:t>
+      </w:r>
       <w:r>
         <w:rPr>
           <w:rFonts w:ascii="Consolas" w:hAnsi="Consolas" w:cs="Consolas"/>
@@ -24020,7 +24677,7 @@
           <w:szCs w:val="19"/>
           <w:lang w:bidi="hi-IN"/>
         </w:rPr>
-        <w:t>}</w:t>
+        <w:t>[] args)</w:t>
       </w:r>
     </w:p>
     <w:p>
@@ -24029,7 +24686,6 @@
         <w:autoSpaceDN w:val="0"/>
         <w:adjustRightInd w:val="0"/>
         <w:spacing w:after="0" w:line="240" w:lineRule="auto"/>
-        <w:ind w:left="1440"/>
         <w:rPr>
           <w:rFonts w:ascii="Consolas" w:hAnsi="Consolas" w:cs="Consolas"/>
           <w:color w:val="000000"/>
@@ -24046,7 +24702,7 @@
           <w:szCs w:val="19"/>
           <w:lang w:bidi="hi-IN"/>
         </w:rPr>
-        <w:t>After applying SRP</w:t>
+        <w:t xml:space="preserve">   {</w:t>
       </w:r>
     </w:p>
     <w:p>
@@ -24055,7 +24711,6 @@
         <w:autoSpaceDN w:val="0"/>
         <w:adjustRightInd w:val="0"/>
         <w:spacing w:after="0" w:line="240" w:lineRule="auto"/>
-        <w:ind w:left="1440"/>
         <w:rPr>
           <w:rFonts w:ascii="Consolas" w:hAnsi="Consolas" w:cs="Consolas"/>
           <w:color w:val="000000"/>
@@ -24072,7 +24727,32 @@
           <w:szCs w:val="19"/>
           <w:lang w:bidi="hi-IN"/>
         </w:rPr>
-        <w:t xml:space="preserve">    </w:t>
+        <w:t xml:space="preserve">        FillValues();</w:t>
+      </w:r>
+    </w:p>
+    <w:p>
+      <w:pPr>
+        <w:autoSpaceDE w:val="0"/>
+        <w:autoSpaceDN w:val="0"/>
+        <w:adjustRightInd w:val="0"/>
+        <w:spacing w:after="0" w:line="240" w:lineRule="auto"/>
+        <w:rPr>
+          <w:rFonts w:ascii="Consolas" w:hAnsi="Consolas" w:cs="Consolas"/>
+          <w:color w:val="000000"/>
+          <w:sz w:val="19"/>
+          <w:szCs w:val="19"/>
+          <w:lang w:bidi="hi-IN"/>
+        </w:rPr>
+      </w:pPr>
+      <w:r>
+        <w:rPr>
+          <w:rFonts w:ascii="Consolas" w:hAnsi="Consolas" w:cs="Consolas"/>
+          <w:color w:val="000000"/>
+          <w:sz w:val="19"/>
+          <w:szCs w:val="19"/>
+          <w:lang w:bidi="hi-IN"/>
+        </w:rPr>
+        <w:t xml:space="preserve">        </w:t>
       </w:r>
       <w:r>
         <w:rPr>
@@ -24082,7 +24762,7 @@
           <w:szCs w:val="19"/>
           <w:lang w:bidi="hi-IN"/>
         </w:rPr>
-        <w:t>interface</w:t>
+        <w:t>foreach</w:t>
       </w:r>
       <w:r>
         <w:rPr>
@@ -24092,26 +24772,19 @@
           <w:szCs w:val="19"/>
           <w:lang w:bidi="hi-IN"/>
         </w:rPr>
-        <w:t xml:space="preserve"> </w:t>
+        <w:t xml:space="preserve"> (var i </w:t>
       </w:r>
       <w:r>
         <w:rPr>
           <w:rFonts w:ascii="Consolas" w:hAnsi="Consolas" w:cs="Consolas"/>
-          <w:color w:val="2B91AF"/>
+          <w:color w:val="0000FF"/>
           <w:sz w:val="19"/>
           <w:szCs w:val="19"/>
           <w:lang w:bidi="hi-IN"/>
         </w:rPr>
-        <w:t>IUser</w:t>
-      </w:r>
-    </w:p>
-    <w:p>
-      <w:pPr>
-        <w:autoSpaceDE w:val="0"/>
-        <w:autoSpaceDN w:val="0"/>
-        <w:adjustRightInd w:val="0"/>
-        <w:spacing w:after="0" w:line="240" w:lineRule="auto"/>
-        <w:ind w:left="1440"/>
+        <w:t>in</w:t>
+      </w:r>
+      <w:r>
         <w:rPr>
           <w:rFonts w:ascii="Consolas" w:hAnsi="Consolas" w:cs="Consolas"/>
           <w:color w:val="000000"/>
@@ -24119,7 +24792,8 @@
           <w:szCs w:val="19"/>
           <w:lang w:bidi="hi-IN"/>
         </w:rPr>
-      </w:pPr>
+        <w:t xml:space="preserve"> </w:t>
+      </w:r>
       <w:r>
         <w:rPr>
           <w:rFonts w:ascii="Consolas" w:hAnsi="Consolas" w:cs="Consolas"/>
@@ -24128,16 +24802,9 @@
           <w:szCs w:val="19"/>
           <w:lang w:bidi="hi-IN"/>
         </w:rPr>
-        <w:t xml:space="preserve">    {</w:t>
-      </w:r>
-    </w:p>
-    <w:p>
-      <w:pPr>
-        <w:autoSpaceDE w:val="0"/>
-        <w:autoSpaceDN w:val="0"/>
-        <w:adjustRightInd w:val="0"/>
-        <w:spacing w:after="0" w:line="240" w:lineRule="auto"/>
-        <w:ind w:left="720"/>
+        <w:t>Filter</w:t>
+      </w:r>
+      <w:r>
         <w:rPr>
           <w:rFonts w:ascii="Consolas" w:hAnsi="Consolas" w:cs="Consolas"/>
           <w:color w:val="000000"/>
@@ -24145,8 +24812,15 @@
           <w:szCs w:val="19"/>
           <w:lang w:bidi="hi-IN"/>
         </w:rPr>
-      </w:pPr>
-      <w:r>
+        <w:t>())</w:t>
+      </w:r>
+    </w:p>
+    <w:p>
+      <w:pPr>
+        <w:autoSpaceDE w:val="0"/>
+        <w:autoSpaceDN w:val="0"/>
+        <w:adjustRightInd w:val="0"/>
+        <w:spacing w:after="0" w:line="240" w:lineRule="auto"/>
         <w:rPr>
           <w:rFonts w:ascii="Consolas" w:hAnsi="Consolas" w:cs="Consolas"/>
           <w:color w:val="000000"/>
@@ -24154,8 +24828,7 @@
           <w:szCs w:val="19"/>
           <w:lang w:bidi="hi-IN"/>
         </w:rPr>
-        <w:t xml:space="preserve">            </w:t>
-      </w:r>
+      </w:pPr>
       <w:r>
         <w:rPr>
           <w:rFonts w:ascii="Consolas" w:hAnsi="Consolas" w:cs="Consolas"/>
@@ -24164,8 +24837,149 @@
           <w:szCs w:val="19"/>
           <w:lang w:bidi="hi-IN"/>
         </w:rPr>
-        <w:tab/>
-      </w:r>
+        <w:t xml:space="preserve">        {</w:t>
+      </w:r>
+    </w:p>
+    <w:p>
+      <w:pPr>
+        <w:autoSpaceDE w:val="0"/>
+        <w:autoSpaceDN w:val="0"/>
+        <w:adjustRightInd w:val="0"/>
+        <w:spacing w:after="0" w:line="240" w:lineRule="auto"/>
+        <w:rPr>
+          <w:rFonts w:ascii="Consolas" w:hAnsi="Consolas" w:cs="Consolas"/>
+          <w:color w:val="000000"/>
+          <w:sz w:val="19"/>
+          <w:szCs w:val="19"/>
+          <w:lang w:bidi="hi-IN"/>
+        </w:rPr>
+      </w:pPr>
+      <w:r>
+        <w:rPr>
+          <w:rFonts w:ascii="Consolas" w:hAnsi="Consolas" w:cs="Consolas"/>
+          <w:color w:val="000000"/>
+          <w:sz w:val="19"/>
+          <w:szCs w:val="19"/>
+          <w:lang w:bidi="hi-IN"/>
+        </w:rPr>
+        <w:t xml:space="preserve">            Console.WriteLine(i);</w:t>
+      </w:r>
+    </w:p>
+    <w:p>
+      <w:pPr>
+        <w:autoSpaceDE w:val="0"/>
+        <w:autoSpaceDN w:val="0"/>
+        <w:adjustRightInd w:val="0"/>
+        <w:spacing w:after="0" w:line="240" w:lineRule="auto"/>
+        <w:rPr>
+          <w:rFonts w:ascii="Consolas" w:hAnsi="Consolas" w:cs="Consolas"/>
+          <w:color w:val="000000"/>
+          <w:sz w:val="19"/>
+          <w:szCs w:val="19"/>
+          <w:lang w:bidi="hi-IN"/>
+        </w:rPr>
+      </w:pPr>
+      <w:r>
+        <w:rPr>
+          <w:rFonts w:ascii="Consolas" w:hAnsi="Consolas" w:cs="Consolas"/>
+          <w:color w:val="000000"/>
+          <w:sz w:val="19"/>
+          <w:szCs w:val="19"/>
+          <w:lang w:bidi="hi-IN"/>
+        </w:rPr>
+        <w:t xml:space="preserve">        }</w:t>
+      </w:r>
+    </w:p>
+    <w:p>
+      <w:pPr>
+        <w:autoSpaceDE w:val="0"/>
+        <w:autoSpaceDN w:val="0"/>
+        <w:adjustRightInd w:val="0"/>
+        <w:spacing w:after="0" w:line="240" w:lineRule="auto"/>
+        <w:rPr>
+          <w:rFonts w:ascii="Consolas" w:hAnsi="Consolas" w:cs="Consolas"/>
+          <w:color w:val="000000"/>
+          <w:sz w:val="19"/>
+          <w:szCs w:val="19"/>
+          <w:lang w:bidi="hi-IN"/>
+        </w:rPr>
+      </w:pPr>
+      <w:r>
+        <w:rPr>
+          <w:rFonts w:ascii="Consolas" w:hAnsi="Consolas" w:cs="Consolas"/>
+          <w:color w:val="000000"/>
+          <w:sz w:val="19"/>
+          <w:szCs w:val="19"/>
+          <w:lang w:bidi="hi-IN"/>
+        </w:rPr>
+        <w:t xml:space="preserve">        Console.ReadLine();</w:t>
+      </w:r>
+    </w:p>
+    <w:p>
+      <w:pPr>
+        <w:spacing w:after="0"/>
+        <w:ind w:firstLine="360"/>
+        <w:rPr>
+          <w:rFonts w:ascii="Bookman Old Style" w:hAnsi="Bookman Old Style"/>
+          <w:b/>
+          <w:bCs/>
+          <w:sz w:val="20"/>
+          <w:szCs w:val="20"/>
+        </w:rPr>
+      </w:pPr>
+      <w:r>
+        <w:rPr>
+          <w:rFonts w:ascii="Consolas" w:hAnsi="Consolas" w:cs="Consolas"/>
+          <w:color w:val="000000"/>
+          <w:sz w:val="19"/>
+          <w:szCs w:val="19"/>
+          <w:lang w:bidi="hi-IN"/>
+        </w:rPr>
+        <w:t>}</w:t>
+      </w:r>
+    </w:p>
+    <w:p>
+      <w:pPr>
+        <w:pStyle w:val="ListParagraph"/>
+        <w:numPr>
+          <w:ilvl w:val="0"/>
+          <w:numId w:val="44"/>
+        </w:numPr>
+        <w:spacing w:after="0"/>
+        <w:rPr>
+          <w:rFonts w:ascii="Bookman Old Style" w:hAnsi="Bookman Old Style"/>
+          <w:b/>
+          <w:bCs/>
+          <w:sz w:val="20"/>
+          <w:szCs w:val="20"/>
+        </w:rPr>
+      </w:pPr>
+      <w:r>
+        <w:rPr>
+          <w:rFonts w:ascii="Bookman Old Style" w:hAnsi="Bookman Old Style"/>
+          <w:b/>
+          <w:bCs/>
+          <w:sz w:val="20"/>
+          <w:szCs w:val="20"/>
+        </w:rPr>
+        <w:t>Stateful Iteration Example</w:t>
+      </w:r>
+    </w:p>
+    <w:p>
+      <w:pPr>
+        <w:autoSpaceDE w:val="0"/>
+        <w:autoSpaceDN w:val="0"/>
+        <w:adjustRightInd w:val="0"/>
+        <w:spacing w:after="0" w:line="240" w:lineRule="auto"/>
+        <w:ind w:left="360"/>
+        <w:rPr>
+          <w:rFonts w:ascii="Consolas" w:hAnsi="Consolas" w:cs="Consolas"/>
+          <w:color w:val="000000"/>
+          <w:sz w:val="19"/>
+          <w:szCs w:val="19"/>
+          <w:lang w:bidi="hi-IN"/>
+        </w:rPr>
+      </w:pPr>
       <w:r>
         <w:rPr>
           <w:rFonts w:ascii="Consolas" w:hAnsi="Consolas" w:cs="Consolas"/>
@@ -24174,7 +24988,7 @@
           <w:szCs w:val="19"/>
           <w:lang w:bidi="hi-IN"/>
         </w:rPr>
-        <w:t>bool</w:t>
+        <w:t>static</w:t>
       </w:r>
       <w:r>
         <w:rPr>
@@ -24184,16 +24998,19 @@
           <w:szCs w:val="19"/>
           <w:lang w:bidi="hi-IN"/>
         </w:rPr>
-        <w:t xml:space="preserve"> Login();</w:t>
-      </w:r>
-    </w:p>
-    <w:p>
-      <w:pPr>
-        <w:autoSpaceDE w:val="0"/>
-        <w:autoSpaceDN w:val="0"/>
-        <w:adjustRightInd w:val="0"/>
-        <w:spacing w:after="0" w:line="240" w:lineRule="auto"/>
-        <w:ind w:left="720"/>
+        <w:t xml:space="preserve"> IEnumerable&lt;</w:t>
+      </w:r>
+      <w:r>
+        <w:rPr>
+          <w:rFonts w:ascii="Consolas" w:hAnsi="Consolas" w:cs="Consolas"/>
+          <w:color w:val="0000FF"/>
+          <w:sz w:val="19"/>
+          <w:szCs w:val="19"/>
+          <w:lang w:bidi="hi-IN"/>
+        </w:rPr>
+        <w:t>int</w:t>
+      </w:r>
+      <w:r>
         <w:rPr>
           <w:rFonts w:ascii="Consolas" w:hAnsi="Consolas" w:cs="Consolas"/>
           <w:color w:val="000000"/>
@@ -24201,8 +25018,15 @@
           <w:szCs w:val="19"/>
           <w:lang w:bidi="hi-IN"/>
         </w:rPr>
-      </w:pPr>
-      <w:r>
+        <w:t>&gt; RunningTotal()</w:t>
+      </w:r>
+    </w:p>
+    <w:p>
+      <w:pPr>
+        <w:autoSpaceDE w:val="0"/>
+        <w:autoSpaceDN w:val="0"/>
+        <w:adjustRightInd w:val="0"/>
+        <w:spacing w:after="0" w:line="240" w:lineRule="auto"/>
         <w:rPr>
           <w:rFonts w:ascii="Consolas" w:hAnsi="Consolas" w:cs="Consolas"/>
           <w:color w:val="000000"/>
@@ -24210,8 +25034,7 @@
           <w:szCs w:val="19"/>
           <w:lang w:bidi="hi-IN"/>
         </w:rPr>
-        <w:t xml:space="preserve">            </w:t>
-      </w:r>
+      </w:pPr>
       <w:r>
         <w:rPr>
           <w:rFonts w:ascii="Consolas" w:hAnsi="Consolas" w:cs="Consolas"/>
@@ -24220,6 +25043,41 @@
           <w:szCs w:val="19"/>
           <w:lang w:bidi="hi-IN"/>
         </w:rPr>
+        <w:t xml:space="preserve">   {</w:t>
+      </w:r>
+    </w:p>
+    <w:p>
+      <w:pPr>
+        <w:autoSpaceDE w:val="0"/>
+        <w:autoSpaceDN w:val="0"/>
+        <w:adjustRightInd w:val="0"/>
+        <w:spacing w:after="0" w:line="240" w:lineRule="auto"/>
+        <w:rPr>
+          <w:rFonts w:ascii="Consolas" w:hAnsi="Consolas" w:cs="Consolas"/>
+          <w:color w:val="000000"/>
+          <w:sz w:val="19"/>
+          <w:szCs w:val="19"/>
+          <w:lang w:bidi="hi-IN"/>
+        </w:rPr>
+      </w:pPr>
+      <w:r>
+        <w:rPr>
+          <w:rFonts w:ascii="Consolas" w:hAnsi="Consolas" w:cs="Consolas"/>
+          <w:color w:val="000000"/>
+          <w:sz w:val="19"/>
+          <w:szCs w:val="19"/>
+          <w:lang w:bidi="hi-IN"/>
+        </w:rPr>
+        <w:t xml:space="preserve">   </w:t>
+      </w:r>
+      <w:r>
+        <w:rPr>
+          <w:rFonts w:ascii="Consolas" w:hAnsi="Consolas" w:cs="Consolas"/>
+          <w:color w:val="000000"/>
+          <w:sz w:val="19"/>
+          <w:szCs w:val="19"/>
+          <w:lang w:bidi="hi-IN"/>
+        </w:rPr>
         <w:tab/>
       </w:r>
       <w:r>
@@ -24230,7 +25088,7 @@
           <w:szCs w:val="19"/>
           <w:lang w:bidi="hi-IN"/>
         </w:rPr>
-        <w:t>bool</w:t>
+        <w:t>int</w:t>
       </w:r>
       <w:r>
         <w:rPr>
@@ -24240,7 +25098,7 @@
           <w:szCs w:val="19"/>
           <w:lang w:bidi="hi-IN"/>
         </w:rPr>
-        <w:t xml:space="preserve"> Register();</w:t>
+        <w:t xml:space="preserve"> runningTotal = 0;</w:t>
       </w:r>
     </w:p>
     <w:p>
@@ -24249,7 +25107,7 @@
         <w:autoSpaceDN w:val="0"/>
         <w:adjustRightInd w:val="0"/>
         <w:spacing w:after="0" w:line="240" w:lineRule="auto"/>
-        <w:ind w:left="1440"/>
+        <w:ind w:firstLine="720"/>
         <w:rPr>
           <w:rFonts w:ascii="Consolas" w:hAnsi="Consolas" w:cs="Consolas"/>
           <w:color w:val="000000"/>
@@ -24261,12 +25119,12 @@
       <w:r>
         <w:rPr>
           <w:rFonts w:ascii="Consolas" w:hAnsi="Consolas" w:cs="Consolas"/>
-          <w:color w:val="000000"/>
+          <w:color w:val="0000FF"/>
           <w:sz w:val="19"/>
           <w:szCs w:val="19"/>
           <w:lang w:bidi="hi-IN"/>
         </w:rPr>
-        <w:t xml:space="preserve">    </w:t>
+        <w:t>foreach</w:t>
       </w:r>
       <w:r>
         <w:rPr>
@@ -24276,16 +25134,19 @@
           <w:szCs w:val="19"/>
           <w:lang w:bidi="hi-IN"/>
         </w:rPr>
-        <w:t>}</w:t>
-      </w:r>
-    </w:p>
-    <w:p>
-      <w:pPr>
-        <w:autoSpaceDE w:val="0"/>
-        <w:autoSpaceDN w:val="0"/>
-        <w:adjustRightInd w:val="0"/>
-        <w:spacing w:after="0" w:line="240" w:lineRule="auto"/>
-        <w:ind w:left="1440"/>
+        <w:t xml:space="preserve"> (var i </w:t>
+      </w:r>
+      <w:r>
+        <w:rPr>
+          <w:rFonts w:ascii="Consolas" w:hAnsi="Consolas" w:cs="Consolas"/>
+          <w:color w:val="0000FF"/>
+          <w:sz w:val="19"/>
+          <w:szCs w:val="19"/>
+          <w:lang w:bidi="hi-IN"/>
+        </w:rPr>
+        <w:t>in</w:t>
+      </w:r>
+      <w:r>
         <w:rPr>
           <w:rFonts w:ascii="Consolas" w:hAnsi="Consolas" w:cs="Consolas"/>
           <w:color w:val="000000"/>
@@ -24293,8 +25154,16 @@
           <w:szCs w:val="19"/>
           <w:lang w:bidi="hi-IN"/>
         </w:rPr>
-      </w:pPr>
-      <w:r>
+        <w:t xml:space="preserve"> myList)</w:t>
+      </w:r>
+    </w:p>
+    <w:p>
+      <w:pPr>
+        <w:autoSpaceDE w:val="0"/>
+        <w:autoSpaceDN w:val="0"/>
+        <w:adjustRightInd w:val="0"/>
+        <w:spacing w:after="0" w:line="240" w:lineRule="auto"/>
+        <w:ind w:firstLine="720"/>
         <w:rPr>
           <w:rFonts w:ascii="Consolas" w:hAnsi="Consolas" w:cs="Consolas"/>
           <w:color w:val="000000"/>
@@ -24302,8 +25171,78 @@
           <w:szCs w:val="19"/>
           <w:lang w:bidi="hi-IN"/>
         </w:rPr>
-        <w:t xml:space="preserve">    </w:t>
-      </w:r>
+      </w:pPr>
+      <w:r>
+        <w:rPr>
+          <w:rFonts w:ascii="Consolas" w:hAnsi="Consolas" w:cs="Consolas"/>
+          <w:color w:val="000000"/>
+          <w:sz w:val="19"/>
+          <w:szCs w:val="19"/>
+          <w:lang w:bidi="hi-IN"/>
+        </w:rPr>
+        <w:t>{</w:t>
+      </w:r>
+    </w:p>
+    <w:p>
+      <w:pPr>
+        <w:autoSpaceDE w:val="0"/>
+        <w:autoSpaceDN w:val="0"/>
+        <w:adjustRightInd w:val="0"/>
+        <w:spacing w:after="0" w:line="240" w:lineRule="auto"/>
+        <w:rPr>
+          <w:rFonts w:ascii="Consolas" w:hAnsi="Consolas" w:cs="Consolas"/>
+          <w:color w:val="000000"/>
+          <w:sz w:val="19"/>
+          <w:szCs w:val="19"/>
+          <w:lang w:bidi="hi-IN"/>
+        </w:rPr>
+      </w:pPr>
+      <w:r>
+        <w:rPr>
+          <w:rFonts w:ascii="Consolas" w:hAnsi="Consolas" w:cs="Consolas"/>
+          <w:color w:val="000000"/>
+          <w:sz w:val="19"/>
+          <w:szCs w:val="19"/>
+          <w:lang w:bidi="hi-IN"/>
+        </w:rPr>
+        <w:t xml:space="preserve">       </w:t>
+      </w:r>
+      <w:r>
+        <w:rPr>
+          <w:rFonts w:ascii="Consolas" w:hAnsi="Consolas" w:cs="Consolas"/>
+          <w:color w:val="000000"/>
+          <w:sz w:val="19"/>
+          <w:szCs w:val="19"/>
+          <w:lang w:bidi="hi-IN"/>
+        </w:rPr>
+        <w:tab/>
+      </w:r>
+      <w:r>
+        <w:rPr>
+          <w:rFonts w:ascii="Consolas" w:hAnsi="Consolas" w:cs="Consolas"/>
+          <w:color w:val="000000"/>
+          <w:sz w:val="19"/>
+          <w:szCs w:val="19"/>
+          <w:lang w:bidi="hi-IN"/>
+        </w:rPr>
+        <w:t>runningTotal += i;</w:t>
+      </w:r>
+    </w:p>
+    <w:p>
+      <w:pPr>
+        <w:autoSpaceDE w:val="0"/>
+        <w:autoSpaceDN w:val="0"/>
+        <w:adjustRightInd w:val="0"/>
+        <w:spacing w:after="0" w:line="240" w:lineRule="auto"/>
+        <w:ind w:left="720" w:firstLine="720"/>
+        <w:rPr>
+          <w:rFonts w:ascii="Consolas" w:hAnsi="Consolas" w:cs="Consolas"/>
+          <w:color w:val="000000"/>
+          <w:sz w:val="19"/>
+          <w:szCs w:val="19"/>
+          <w:lang w:bidi="hi-IN"/>
+        </w:rPr>
+      </w:pPr>
       <w:r>
         <w:rPr>
           <w:rFonts w:ascii="Consolas" w:hAnsi="Consolas" w:cs="Consolas"/>
@@ -24312,7 +25251,7 @@
           <w:szCs w:val="19"/>
           <w:lang w:bidi="hi-IN"/>
         </w:rPr>
-        <w:t>interface</w:t>
+        <w:t>yield</w:t>
       </w:r>
       <w:r>
         <w:rPr>
@@ -24327,21 +25266,14 @@
       <w:r>
         <w:rPr>
           <w:rFonts w:ascii="Consolas" w:hAnsi="Consolas" w:cs="Consolas"/>
-          <w:color w:val="2B91AF"/>
+          <w:color w:val="0000FF"/>
           <w:sz w:val="19"/>
           <w:szCs w:val="19"/>
           <w:lang w:bidi="hi-IN"/>
         </w:rPr>
-        <w:t>ILogger</w:t>
-      </w:r>
-    </w:p>
-    <w:p>
-      <w:pPr>
-        <w:autoSpaceDE w:val="0"/>
-        <w:autoSpaceDN w:val="0"/>
-        <w:adjustRightInd w:val="0"/>
-        <w:spacing w:after="0" w:line="240" w:lineRule="auto"/>
-        <w:ind w:left="1440"/>
+        <w:t>return</w:t>
+      </w:r>
+      <w:r>
         <w:rPr>
           <w:rFonts w:ascii="Consolas" w:hAnsi="Consolas" w:cs="Consolas"/>
           <w:color w:val="000000"/>
@@ -24349,8 +25281,16 @@
           <w:szCs w:val="19"/>
           <w:lang w:bidi="hi-IN"/>
         </w:rPr>
-      </w:pPr>
-      <w:r>
+        <w:t xml:space="preserve"> runningTotal;</w:t>
+      </w:r>
+    </w:p>
+    <w:p>
+      <w:pPr>
+        <w:autoSpaceDE w:val="0"/>
+        <w:autoSpaceDN w:val="0"/>
+        <w:adjustRightInd w:val="0"/>
+        <w:spacing w:after="0" w:line="240" w:lineRule="auto"/>
+        <w:ind w:firstLine="720"/>
         <w:rPr>
           <w:rFonts w:ascii="Consolas" w:hAnsi="Consolas" w:cs="Consolas"/>
           <w:color w:val="000000"/>
@@ -24358,16 +25298,8 @@
           <w:szCs w:val="19"/>
           <w:lang w:bidi="hi-IN"/>
         </w:rPr>
-        <w:t xml:space="preserve">    {</w:t>
-      </w:r>
-    </w:p>
-    <w:p>
-      <w:pPr>
-        <w:autoSpaceDE w:val="0"/>
-        <w:autoSpaceDN w:val="0"/>
-        <w:adjustRightInd w:val="0"/>
-        <w:spacing w:after="0" w:line="240" w:lineRule="auto"/>
-        <w:ind w:left="1440"/>
+      </w:pPr>
+      <w:r>
         <w:rPr>
           <w:rFonts w:ascii="Consolas" w:hAnsi="Consolas" w:cs="Consolas"/>
           <w:color w:val="000000"/>
@@ -24375,8 +25307,12 @@
           <w:szCs w:val="19"/>
           <w:lang w:bidi="hi-IN"/>
         </w:rPr>
-      </w:pPr>
-      <w:r>
+        <w:t>}</w:t>
+      </w:r>
+    </w:p>
+    <w:p>
+      <w:pPr>
+        <w:spacing w:after="0"/>
         <w:rPr>
           <w:rFonts w:ascii="Consolas" w:hAnsi="Consolas" w:cs="Consolas"/>
           <w:color w:val="000000"/>
@@ -24384,8 +25320,7 @@
           <w:szCs w:val="19"/>
           <w:lang w:bidi="hi-IN"/>
         </w:rPr>
-        <w:t xml:space="preserve">     </w:t>
-      </w:r>
+      </w:pPr>
       <w:r>
         <w:rPr>
           <w:rFonts w:ascii="Consolas" w:hAnsi="Consolas" w:cs="Consolas"/>
@@ -24394,8 +25329,34 @@
           <w:szCs w:val="19"/>
           <w:lang w:bidi="hi-IN"/>
         </w:rPr>
-        <w:tab/>
-      </w:r>
+        <w:t xml:space="preserve">   </w:t>
+      </w:r>
+      <w:r>
+        <w:rPr>
+          <w:rFonts w:ascii="Consolas" w:hAnsi="Consolas" w:cs="Consolas"/>
+          <w:color w:val="000000"/>
+          <w:sz w:val="19"/>
+          <w:szCs w:val="19"/>
+          <w:lang w:bidi="hi-IN"/>
+        </w:rPr>
+        <w:t>}</w:t>
+      </w:r>
+    </w:p>
+    <w:p>
+      <w:pPr>
+        <w:autoSpaceDE w:val="0"/>
+        <w:autoSpaceDN w:val="0"/>
+        <w:adjustRightInd w:val="0"/>
+        <w:spacing w:after="0" w:line="240" w:lineRule="auto"/>
+        <w:ind w:firstLine="360"/>
+        <w:rPr>
+          <w:rFonts w:ascii="Consolas" w:hAnsi="Consolas" w:cs="Consolas"/>
+          <w:color w:val="000000"/>
+          <w:sz w:val="19"/>
+          <w:szCs w:val="19"/>
+          <w:lang w:bidi="hi-IN"/>
+        </w:rPr>
+      </w:pPr>
       <w:r>
         <w:rPr>
           <w:rFonts w:ascii="Consolas" w:hAnsi="Consolas" w:cs="Consolas"/>
@@ -24404,7 +25365,7 @@
           <w:szCs w:val="19"/>
           <w:lang w:bidi="hi-IN"/>
         </w:rPr>
-        <w:t>void</w:t>
+        <w:t>static</w:t>
       </w:r>
       <w:r>
         <w:rPr>
@@ -24414,16 +25375,19 @@
           <w:szCs w:val="19"/>
           <w:lang w:bidi="hi-IN"/>
         </w:rPr>
-        <w:t xml:space="preserve"> LogError();</w:t>
-      </w:r>
-    </w:p>
-    <w:p>
-      <w:pPr>
-        <w:autoSpaceDE w:val="0"/>
-        <w:autoSpaceDN w:val="0"/>
-        <w:adjustRightInd w:val="0"/>
-        <w:spacing w:after="0" w:line="240" w:lineRule="auto"/>
-        <w:ind w:left="1440"/>
+        <w:t xml:space="preserve"> </w:t>
+      </w:r>
+      <w:r>
+        <w:rPr>
+          <w:rFonts w:ascii="Consolas" w:hAnsi="Consolas" w:cs="Consolas"/>
+          <w:color w:val="0000FF"/>
+          <w:sz w:val="19"/>
+          <w:szCs w:val="19"/>
+          <w:lang w:bidi="hi-IN"/>
+        </w:rPr>
+        <w:t>void</w:t>
+      </w:r>
+      <w:r>
         <w:rPr>
           <w:rFonts w:ascii="Consolas" w:hAnsi="Consolas" w:cs="Consolas"/>
           <w:color w:val="000000"/>
@@ -24431,7 +25395,18 @@
           <w:szCs w:val="19"/>
           <w:lang w:bidi="hi-IN"/>
         </w:rPr>
-      </w:pPr>
+        <w:t xml:space="preserve"> Main(</w:t>
+      </w:r>
+      <w:r>
+        <w:rPr>
+          <w:rFonts w:ascii="Consolas" w:hAnsi="Consolas" w:cs="Consolas"/>
+          <w:color w:val="0000FF"/>
+          <w:sz w:val="19"/>
+          <w:szCs w:val="19"/>
+          <w:lang w:bidi="hi-IN"/>
+        </w:rPr>
+        <w:t>string</w:t>
+      </w:r>
       <w:r>
         <w:rPr>
           <w:rFonts w:ascii="Consolas" w:hAnsi="Consolas" w:cs="Consolas"/>
@@ -24440,9 +25415,15 @@
           <w:szCs w:val="19"/>
           <w:lang w:bidi="hi-IN"/>
         </w:rPr>
-        <w:t xml:space="preserve">    </w:t>
-      </w:r>
-      <w:r>
+        <w:t>[] args)</w:t>
+      </w:r>
+    </w:p>
+    <w:p>
+      <w:pPr>
+        <w:autoSpaceDE w:val="0"/>
+        <w:autoSpaceDN w:val="0"/>
+        <w:adjustRightInd w:val="0"/>
+        <w:spacing w:after="0" w:line="240" w:lineRule="auto"/>
         <w:rPr>
           <w:rFonts w:ascii="Consolas" w:hAnsi="Consolas" w:cs="Consolas"/>
           <w:color w:val="000000"/>
@@ -24450,16 +25431,8 @@
           <w:szCs w:val="19"/>
           <w:lang w:bidi="hi-IN"/>
         </w:rPr>
-        <w:t>}</w:t>
-      </w:r>
-    </w:p>
-    <w:p>
-      <w:pPr>
-        <w:autoSpaceDE w:val="0"/>
-        <w:autoSpaceDN w:val="0"/>
-        <w:adjustRightInd w:val="0"/>
-        <w:spacing w:after="0" w:line="240" w:lineRule="auto"/>
-        <w:ind w:left="1440"/>
+      </w:pPr>
+      <w:r>
         <w:rPr>
           <w:rFonts w:ascii="Consolas" w:hAnsi="Consolas" w:cs="Consolas"/>
           <w:color w:val="000000"/>
@@ -24467,8 +25440,15 @@
           <w:szCs w:val="19"/>
           <w:lang w:bidi="hi-IN"/>
         </w:rPr>
-      </w:pPr>
-      <w:r>
+        <w:t xml:space="preserve">   {</w:t>
+      </w:r>
+    </w:p>
+    <w:p>
+      <w:pPr>
+        <w:autoSpaceDE w:val="0"/>
+        <w:autoSpaceDN w:val="0"/>
+        <w:adjustRightInd w:val="0"/>
+        <w:spacing w:after="0" w:line="240" w:lineRule="auto"/>
         <w:rPr>
           <w:rFonts w:ascii="Consolas" w:hAnsi="Consolas" w:cs="Consolas"/>
           <w:color w:val="000000"/>
@@ -24476,7 +25456,41 @@
           <w:szCs w:val="19"/>
           <w:lang w:bidi="hi-IN"/>
         </w:rPr>
-        <w:t xml:space="preserve">    </w:t>
+      </w:pPr>
+      <w:r>
+        <w:rPr>
+          <w:rFonts w:ascii="Consolas" w:hAnsi="Consolas" w:cs="Consolas"/>
+          <w:color w:val="000000"/>
+          <w:sz w:val="19"/>
+          <w:szCs w:val="19"/>
+          <w:lang w:bidi="hi-IN"/>
+        </w:rPr>
+        <w:t xml:space="preserve">        FillValues();</w:t>
+      </w:r>
+    </w:p>
+    <w:p>
+      <w:pPr>
+        <w:autoSpaceDE w:val="0"/>
+        <w:autoSpaceDN w:val="0"/>
+        <w:adjustRightInd w:val="0"/>
+        <w:spacing w:after="0" w:line="240" w:lineRule="auto"/>
+        <w:rPr>
+          <w:rFonts w:ascii="Consolas" w:hAnsi="Consolas" w:cs="Consolas"/>
+          <w:color w:val="000000"/>
+          <w:sz w:val="19"/>
+          <w:szCs w:val="19"/>
+          <w:lang w:bidi="hi-IN"/>
+        </w:rPr>
+      </w:pPr>
+      <w:r>
+        <w:rPr>
+          <w:rFonts w:ascii="Consolas" w:hAnsi="Consolas" w:cs="Consolas"/>
+          <w:color w:val="000000"/>
+          <w:sz w:val="19"/>
+          <w:szCs w:val="19"/>
+          <w:lang w:bidi="hi-IN"/>
+        </w:rPr>
+        <w:t xml:space="preserve">        </w:t>
       </w:r>
       <w:r>
         <w:rPr>
@@ -24486,7 +25500,7 @@
           <w:szCs w:val="19"/>
           <w:lang w:bidi="hi-IN"/>
         </w:rPr>
-        <w:t>interface</w:t>
+        <w:t>foreach</w:t>
       </w:r>
       <w:r>
         <w:rPr>
@@ -24496,26 +25510,19 @@
           <w:szCs w:val="19"/>
           <w:lang w:bidi="hi-IN"/>
         </w:rPr>
-        <w:t xml:space="preserve"> </w:t>
+        <w:t xml:space="preserve"> (var i </w:t>
       </w:r>
       <w:r>
         <w:rPr>
           <w:rFonts w:ascii="Consolas" w:hAnsi="Consolas" w:cs="Consolas"/>
-          <w:color w:val="2B91AF"/>
+          <w:color w:val="0000FF"/>
           <w:sz w:val="19"/>
           <w:szCs w:val="19"/>
           <w:lang w:bidi="hi-IN"/>
         </w:rPr>
-        <w:t>IEmail</w:t>
-      </w:r>
-    </w:p>
-    <w:p>
-      <w:pPr>
-        <w:autoSpaceDE w:val="0"/>
-        <w:autoSpaceDN w:val="0"/>
-        <w:adjustRightInd w:val="0"/>
-        <w:spacing w:after="0" w:line="240" w:lineRule="auto"/>
-        <w:ind w:left="1440"/>
+        <w:t>in</w:t>
+      </w:r>
+      <w:r>
         <w:rPr>
           <w:rFonts w:ascii="Consolas" w:hAnsi="Consolas" w:cs="Consolas"/>
           <w:color w:val="000000"/>
@@ -24523,8 +25530,15 @@
           <w:szCs w:val="19"/>
           <w:lang w:bidi="hi-IN"/>
         </w:rPr>
-      </w:pPr>
-      <w:r>
+        <w:t xml:space="preserve"> RunningTotal())</w:t>
+      </w:r>
+    </w:p>
+    <w:p>
+      <w:pPr>
+        <w:autoSpaceDE w:val="0"/>
+        <w:autoSpaceDN w:val="0"/>
+        <w:adjustRightInd w:val="0"/>
+        <w:spacing w:after="0" w:line="240" w:lineRule="auto"/>
         <w:rPr>
           <w:rFonts w:ascii="Consolas" w:hAnsi="Consolas" w:cs="Consolas"/>
           <w:color w:val="000000"/>
@@ -24532,16 +25546,8 @@
           <w:szCs w:val="19"/>
           <w:lang w:bidi="hi-IN"/>
         </w:rPr>
-        <w:t xml:space="preserve">    {</w:t>
-      </w:r>
-    </w:p>
-    <w:p>
-      <w:pPr>
-        <w:autoSpaceDE w:val="0"/>
-        <w:autoSpaceDN w:val="0"/>
-        <w:adjustRightInd w:val="0"/>
-        <w:spacing w:after="0" w:line="240" w:lineRule="auto"/>
-        <w:ind w:left="1440"/>
+      </w:pPr>
+      <w:r>
         <w:rPr>
           <w:rFonts w:ascii="Consolas" w:hAnsi="Consolas" w:cs="Consolas"/>
           <w:color w:val="000000"/>
@@ -24549,8 +25555,15 @@
           <w:szCs w:val="19"/>
           <w:lang w:bidi="hi-IN"/>
         </w:rPr>
-      </w:pPr>
-      <w:r>
+        <w:t xml:space="preserve">        {</w:t>
+      </w:r>
+    </w:p>
+    <w:p>
+      <w:pPr>
+        <w:autoSpaceDE w:val="0"/>
+        <w:autoSpaceDN w:val="0"/>
+        <w:adjustRightInd w:val="0"/>
+        <w:spacing w:after="0" w:line="240" w:lineRule="auto"/>
         <w:rPr>
           <w:rFonts w:ascii="Consolas" w:hAnsi="Consolas" w:cs="Consolas"/>
           <w:color w:val="000000"/>
@@ -24558,8 +25571,7 @@
           <w:szCs w:val="19"/>
           <w:lang w:bidi="hi-IN"/>
         </w:rPr>
-        <w:t xml:space="preserve">    </w:t>
-      </w:r>
+      </w:pPr>
       <w:r>
         <w:rPr>
           <w:rFonts w:ascii="Consolas" w:hAnsi="Consolas" w:cs="Consolas"/>
@@ -24568,19 +25580,15 @@
           <w:szCs w:val="19"/>
           <w:lang w:bidi="hi-IN"/>
         </w:rPr>
-        <w:tab/>
-      </w:r>
-      <w:r>
-        <w:rPr>
-          <w:rFonts w:ascii="Consolas" w:hAnsi="Consolas" w:cs="Consolas"/>
-          <w:color w:val="0000FF"/>
-          <w:sz w:val="19"/>
-          <w:szCs w:val="19"/>
-          <w:lang w:bidi="hi-IN"/>
-        </w:rPr>
-        <w:t>bool</w:t>
-      </w:r>
-      <w:r>
+        <w:t xml:space="preserve">            Console.WriteLine(i);</w:t>
+      </w:r>
+    </w:p>
+    <w:p>
+      <w:pPr>
+        <w:autoSpaceDE w:val="0"/>
+        <w:autoSpaceDN w:val="0"/>
+        <w:adjustRightInd w:val="0"/>
+        <w:spacing w:after="0" w:line="240" w:lineRule="auto"/>
         <w:rPr>
           <w:rFonts w:ascii="Consolas" w:hAnsi="Consolas" w:cs="Consolas"/>
           <w:color w:val="000000"/>
@@ -24588,16 +25596,8 @@
           <w:szCs w:val="19"/>
           <w:lang w:bidi="hi-IN"/>
         </w:rPr>
-        <w:t xml:space="preserve"> SendEmail();</w:t>
-      </w:r>
-    </w:p>
-    <w:p>
-      <w:pPr>
-        <w:autoSpaceDE w:val="0"/>
-        <w:autoSpaceDN w:val="0"/>
-        <w:adjustRightInd w:val="0"/>
-        <w:spacing w:after="0" w:line="240" w:lineRule="auto"/>
-        <w:ind w:left="720"/>
+      </w:pPr>
+      <w:r>
         <w:rPr>
           <w:rFonts w:ascii="Consolas" w:hAnsi="Consolas" w:cs="Consolas"/>
           <w:color w:val="000000"/>
@@ -24605,8 +25605,15 @@
           <w:szCs w:val="19"/>
           <w:lang w:bidi="hi-IN"/>
         </w:rPr>
-      </w:pPr>
-      <w:r>
+        <w:t xml:space="preserve">        }</w:t>
+      </w:r>
+    </w:p>
+    <w:p>
+      <w:pPr>
+        <w:autoSpaceDE w:val="0"/>
+        <w:autoSpaceDN w:val="0"/>
+        <w:adjustRightInd w:val="0"/>
+        <w:spacing w:after="0" w:line="240" w:lineRule="auto"/>
         <w:rPr>
           <w:rFonts w:ascii="Consolas" w:hAnsi="Consolas" w:cs="Consolas"/>
           <w:color w:val="000000"/>
@@ -24614,8 +25621,7 @@
           <w:szCs w:val="19"/>
           <w:lang w:bidi="hi-IN"/>
         </w:rPr>
-        <w:t xml:space="preserve">      </w:t>
-      </w:r>
+      </w:pPr>
       <w:r>
         <w:rPr>
           <w:rFonts w:ascii="Consolas" w:hAnsi="Consolas" w:cs="Consolas"/>
@@ -24624,8 +25630,21 @@
           <w:szCs w:val="19"/>
           <w:lang w:bidi="hi-IN"/>
         </w:rPr>
-        <w:tab/>
-      </w:r>
+        <w:t xml:space="preserve">        Console.ReadLine();</w:t>
+      </w:r>
+    </w:p>
+    <w:p>
+      <w:pPr>
+        <w:spacing w:after="0"/>
+        <w:ind w:firstLine="360"/>
+        <w:rPr>
+          <w:rFonts w:ascii="Bookman Old Style" w:hAnsi="Bookman Old Style"/>
+          <w:b/>
+          <w:bCs/>
+          <w:sz w:val="20"/>
+          <w:szCs w:val="20"/>
+        </w:rPr>
+      </w:pPr>
       <w:r>
         <w:rPr>
           <w:rFonts w:ascii="Consolas" w:hAnsi="Consolas" w:cs="Consolas"/>
@@ -24634,744 +25653,20 @@
           <w:szCs w:val="19"/>
           <w:lang w:bidi="hi-IN"/>
         </w:rPr>
-        <w:t xml:space="preserve">  </w:t>
-      </w:r>
-      <w:r>
-        <w:rPr>
-          <w:rFonts w:ascii="Consolas" w:hAnsi="Consolas" w:cs="Consolas"/>
-          <w:color w:val="000000"/>
-          <w:sz w:val="19"/>
-          <w:szCs w:val="19"/>
-          <w:lang w:bidi="hi-IN"/>
-        </w:rPr>
-        <w:t xml:space="preserve">  </w:t>
-      </w:r>
-      <w:r>
-        <w:rPr>
-          <w:rFonts w:ascii="Consolas" w:hAnsi="Consolas" w:cs="Consolas"/>
-          <w:color w:val="000000"/>
-          <w:sz w:val="19"/>
-          <w:szCs w:val="19"/>
-          <w:lang w:bidi="hi-IN"/>
-        </w:rPr>
         <w:t>}</w:t>
       </w:r>
     </w:p>
     <w:p>
       <w:pPr>
-        <w:autoSpaceDE w:val="0"/>
-        <w:autoSpaceDN w:val="0"/>
-        <w:adjustRightInd w:val="0"/>
-        <w:spacing w:after="0" w:line="240" w:lineRule="auto"/>
-        <w:ind w:left="720"/>
-        <w:rPr>
-          <w:rFonts w:ascii="Consolas" w:hAnsi="Consolas" w:cs="Consolas"/>
-          <w:color w:val="000000"/>
-          <w:sz w:val="19"/>
-          <w:szCs w:val="19"/>
-          <w:lang w:bidi="hi-IN"/>
-        </w:rPr>
-      </w:pPr>
-      <w:bookmarkStart w:id="0" w:name="_GoBack"/>
-      <w:bookmarkEnd w:id="0"/>
-    </w:p>
-    <w:p>
-      <w:pPr>
-        <w:spacing w:after="0"/>
-        <w:ind w:left="720"/>
-        <w:rPr>
-          <w:rFonts w:ascii="Bookman Old Style" w:hAnsi="Bookman Old Style"/>
-          <w:sz w:val="20"/>
-          <w:szCs w:val="20"/>
-        </w:rPr>
-      </w:pPr>
-      <w:r>
-        <w:rPr>
-          <w:rFonts w:ascii="Bookman Old Style" w:hAnsi="Bookman Old Style"/>
-          <w:b/>
-          <w:sz w:val="20"/>
-          <w:szCs w:val="20"/>
-        </w:rPr>
-        <w:t xml:space="preserve">O- </w:t>
-      </w:r>
-      <w:r>
-        <w:rPr>
-          <w:rFonts w:ascii="Bookman Old Style" w:hAnsi="Bookman Old Style"/>
-          <w:sz w:val="20"/>
-          <w:szCs w:val="20"/>
-        </w:rPr>
-        <w:t>Open/Closed Principle (OCP)</w:t>
-      </w:r>
-    </w:p>
-    <w:p>
-      <w:pPr>
-        <w:pStyle w:val="ListParagraph"/>
-        <w:numPr>
-          <w:ilvl w:val="1"/>
-          <w:numId w:val="27"/>
-        </w:numPr>
-        <w:spacing w:after="0"/>
-        <w:rPr>
-          <w:rFonts w:ascii="Bookman Old Style" w:hAnsi="Bookman Old Style"/>
-          <w:sz w:val="20"/>
-          <w:szCs w:val="20"/>
-        </w:rPr>
-      </w:pPr>
-      <w:r>
-        <w:rPr>
-          <w:rFonts w:ascii="Bookman Old Style" w:hAnsi="Bookman Old Style"/>
-          <w:sz w:val="20"/>
-          <w:szCs w:val="20"/>
-        </w:rPr>
-        <w:t>Software entities (classes, modules, functions, etc.) should be open for extension, but closed for modification</w:t>
-      </w:r>
-    </w:p>
-    <w:p>
-      <w:pPr>
-        <w:spacing w:after="0"/>
-        <w:ind w:left="720"/>
-        <w:rPr>
-          <w:rFonts w:ascii="Bookman Old Style" w:hAnsi="Bookman Old Style"/>
-          <w:sz w:val="20"/>
-          <w:szCs w:val="20"/>
-        </w:rPr>
-      </w:pPr>
-      <w:r>
-        <w:rPr>
-          <w:rFonts w:ascii="Bookman Old Style" w:hAnsi="Bookman Old Style"/>
-          <w:b/>
-          <w:sz w:val="20"/>
-          <w:szCs w:val="20"/>
-        </w:rPr>
-        <w:t xml:space="preserve">L- </w:t>
-      </w:r>
-      <w:r>
-        <w:rPr>
-          <w:rFonts w:ascii="Bookman Old Style" w:hAnsi="Bookman Old Style"/>
-          <w:sz w:val="20"/>
-          <w:szCs w:val="20"/>
-        </w:rPr>
-        <w:t>Lis</w:t>
-      </w:r>
-      <w:r>
-        <w:rPr>
-          <w:rFonts w:ascii="Bookman Old Style" w:hAnsi="Bookman Old Style"/>
-          <w:sz w:val="20"/>
-          <w:szCs w:val="20"/>
-        </w:rPr>
-        <w:t>k</w:t>
-      </w:r>
-      <w:r>
-        <w:rPr>
-          <w:rFonts w:ascii="Bookman Old Style" w:hAnsi="Bookman Old Style"/>
-          <w:sz w:val="20"/>
-          <w:szCs w:val="20"/>
-        </w:rPr>
-        <w:t>ov Substitution Principle (LSP)</w:t>
-      </w:r>
-    </w:p>
-    <w:p>
-      <w:pPr>
-        <w:pStyle w:val="ListParagraph"/>
-        <w:numPr>
-          <w:ilvl w:val="1"/>
-          <w:numId w:val="27"/>
-        </w:numPr>
-        <w:spacing w:after="0"/>
-        <w:rPr>
-          <w:rFonts w:ascii="Bookman Old Style" w:hAnsi="Bookman Old Style"/>
-          <w:sz w:val="20"/>
-          <w:szCs w:val="20"/>
-        </w:rPr>
-      </w:pPr>
-      <w:r>
-        <w:rPr>
-          <w:rFonts w:ascii="Bookman Old Style" w:hAnsi="Bookman Old Style"/>
+        <w:spacing w:after="0"/>
+        <w:rPr>
+          <w:rFonts w:ascii="Bookman Old Style" w:hAnsi="Bookman Old Style"/>
+          <w:b/>
           <w:bCs/>
           <w:sz w:val="20"/>
           <w:szCs w:val="20"/>
         </w:rPr>
-        <w:t>Child class object should be replaced by the base class objects.</w:t>
-      </w:r>
-    </w:p>
-    <w:p>
-      <w:pPr>
-        <w:spacing w:after="0"/>
-        <w:ind w:left="720"/>
-        <w:rPr>
-          <w:rFonts w:ascii="Bookman Old Style" w:hAnsi="Bookman Old Style"/>
-          <w:sz w:val="20"/>
-          <w:szCs w:val="20"/>
-        </w:rPr>
-      </w:pPr>
-      <w:r>
-        <w:rPr>
-          <w:rFonts w:ascii="Bookman Old Style" w:hAnsi="Bookman Old Style"/>
-          <w:b/>
-          <w:sz w:val="20"/>
-          <w:szCs w:val="20"/>
-        </w:rPr>
-        <w:t>I-</w:t>
-      </w:r>
-      <w:r>
-        <w:rPr>
-          <w:rFonts w:ascii="Bookman Old Style" w:hAnsi="Bookman Old Style"/>
-          <w:sz w:val="20"/>
-          <w:szCs w:val="20"/>
-        </w:rPr>
-        <w:t xml:space="preserve"> </w:t>
-      </w:r>
-      <w:r>
-        <w:rPr>
-          <w:rFonts w:ascii="Bookman Old Style" w:hAnsi="Bookman Old Style"/>
-          <w:sz w:val="20"/>
-          <w:szCs w:val="20"/>
-        </w:rPr>
-        <w:t>Interface Segregation Principle (ISP)</w:t>
-      </w:r>
-    </w:p>
-    <w:p>
-      <w:pPr>
-        <w:pStyle w:val="ListParagraph"/>
-        <w:numPr>
-          <w:ilvl w:val="1"/>
-          <w:numId w:val="27"/>
-        </w:numPr>
-        <w:spacing w:after="0"/>
-        <w:rPr>
-          <w:rFonts w:ascii="Bookman Old Style" w:hAnsi="Bookman Old Style"/>
-          <w:sz w:val="20"/>
-          <w:szCs w:val="20"/>
-        </w:rPr>
-      </w:pPr>
-      <w:r>
-        <w:rPr>
-          <w:rFonts w:ascii="Bookman Old Style" w:hAnsi="Bookman Old Style"/>
-          <w:sz w:val="20"/>
-          <w:szCs w:val="20"/>
-        </w:rPr>
-        <w:t>It’s better to have multiple interface than one big interface</w:t>
-      </w:r>
-    </w:p>
-    <w:p>
-      <w:pPr>
-        <w:spacing w:after="0"/>
-        <w:ind w:left="720"/>
-        <w:rPr>
-          <w:rFonts w:ascii="Bookman Old Style" w:hAnsi="Bookman Old Style"/>
-          <w:sz w:val="20"/>
-          <w:szCs w:val="20"/>
-        </w:rPr>
-      </w:pPr>
-      <w:r>
-        <w:rPr>
-          <w:rFonts w:ascii="Bookman Old Style" w:hAnsi="Bookman Old Style"/>
-          <w:b/>
-          <w:sz w:val="20"/>
-          <w:szCs w:val="20"/>
-        </w:rPr>
-        <w:t xml:space="preserve">D- </w:t>
-      </w:r>
-      <w:r>
-        <w:rPr>
-          <w:rFonts w:ascii="Bookman Old Style" w:hAnsi="Bookman Old Style"/>
-          <w:sz w:val="20"/>
-          <w:szCs w:val="20"/>
-        </w:rPr>
-        <w:t>Dependency Inversion Principle (DIP)</w:t>
-      </w:r>
-    </w:p>
-    <w:p>
-      <w:pPr>
-        <w:pStyle w:val="ListParagraph"/>
-        <w:numPr>
-          <w:ilvl w:val="1"/>
-          <w:numId w:val="27"/>
-        </w:numPr>
-        <w:spacing w:after="0"/>
-        <w:rPr>
-          <w:rFonts w:ascii="Bookman Old Style" w:hAnsi="Bookman Old Style"/>
-          <w:sz w:val="20"/>
-          <w:szCs w:val="20"/>
-        </w:rPr>
-      </w:pPr>
-      <w:r>
-        <w:rPr>
-          <w:rFonts w:ascii="Bookman Old Style" w:hAnsi="Bookman Old Style"/>
-          <w:bCs/>
-          <w:sz w:val="20"/>
-          <w:szCs w:val="20"/>
-        </w:rPr>
-        <w:t>High level modules should not depend on Low level modules. Both should depends on abstrations.</w:t>
-      </w:r>
-    </w:p>
-    <w:p>
-      <w:pPr>
-        <w:pStyle w:val="ListParagraph"/>
-        <w:numPr>
-          <w:ilvl w:val="1"/>
-          <w:numId w:val="27"/>
-        </w:numPr>
-        <w:spacing w:after="0"/>
-        <w:rPr>
-          <w:rFonts w:ascii="Bookman Old Style" w:hAnsi="Bookman Old Style"/>
-          <w:sz w:val="20"/>
-          <w:szCs w:val="20"/>
-        </w:rPr>
-      </w:pPr>
-      <w:r>
-        <w:rPr>
-          <w:rFonts w:ascii="Bookman Old Style" w:hAnsi="Bookman Old Style"/>
-          <w:bCs/>
-          <w:sz w:val="20"/>
-          <w:szCs w:val="20"/>
-        </w:rPr>
-        <w:t>Abstraction should not depend on details. Details should depend on abstractions.</w:t>
-      </w:r>
-    </w:p>
-    <w:p>
-      <w:pPr>
-        <w:pStyle w:val="ListParagraph"/>
-        <w:numPr>
-          <w:ilvl w:val="0"/>
-          <w:numId w:val="42"/>
-        </w:numPr>
-        <w:spacing w:after="0"/>
-        <w:rPr>
-          <w:rFonts w:ascii="Bookman Old Style" w:hAnsi="Bookman Old Style"/>
-          <w:b/>
-          <w:sz w:val="20"/>
-          <w:szCs w:val="20"/>
-        </w:rPr>
-      </w:pPr>
-      <w:r>
-        <w:rPr>
-          <w:rFonts w:ascii="Bookman Old Style" w:hAnsi="Bookman Old Style"/>
-          <w:b/>
-          <w:sz w:val="20"/>
-          <w:szCs w:val="20"/>
-        </w:rPr>
-        <w:lastRenderedPageBreak/>
-        <w:t>DRY (Don’t Repeat Yourself)</w:t>
-      </w:r>
-    </w:p>
-    <w:p>
-      <w:pPr>
-        <w:spacing w:after="0"/>
-        <w:ind w:left="1080"/>
-        <w:rPr>
-          <w:rFonts w:ascii="Bookman Old Style" w:hAnsi="Bookman Old Style"/>
-          <w:sz w:val="20"/>
-          <w:szCs w:val="20"/>
-        </w:rPr>
-      </w:pPr>
-      <w:r>
-        <w:rPr>
-          <w:rFonts w:ascii="Bookman Old Style" w:hAnsi="Bookman Old Style"/>
-          <w:sz w:val="20"/>
-          <w:szCs w:val="20"/>
-        </w:rPr>
-        <w:t>This principle states that each small pieces of knowledge (code) may only occur exactly once in the entire system. This helps us to write scalable, maintainable and reusable code.</w:t>
-      </w:r>
-    </w:p>
-    <w:p>
-      <w:pPr>
-        <w:spacing w:after="0"/>
-        <w:ind w:left="1080"/>
-        <w:rPr>
-          <w:rFonts w:ascii="Bookman Old Style" w:hAnsi="Bookman Old Style"/>
-          <w:sz w:val="20"/>
-          <w:szCs w:val="20"/>
-        </w:rPr>
-      </w:pPr>
-      <w:r>
-        <w:rPr>
-          <w:rFonts w:ascii="Bookman Old Style" w:hAnsi="Bookman Old Style"/>
-          <w:b/>
-          <w:sz w:val="20"/>
-          <w:szCs w:val="20"/>
-        </w:rPr>
-        <w:t>Example –</w:t>
-      </w:r>
-      <w:r>
-        <w:rPr>
-          <w:rFonts w:ascii="Bookman Old Style" w:hAnsi="Bookman Old Style"/>
-          <w:sz w:val="20"/>
-          <w:szCs w:val="20"/>
-        </w:rPr>
-        <w:t xml:space="preserve"> Asp.Net MVC framework works on this principle.</w:t>
-      </w:r>
-    </w:p>
-    <w:p>
-      <w:pPr>
-        <w:spacing w:after="0"/>
-        <w:rPr>
-          <w:rFonts w:ascii="Bookman Old Style" w:hAnsi="Bookman Old Style"/>
-          <w:sz w:val="20"/>
-          <w:szCs w:val="20"/>
-        </w:rPr>
-      </w:pPr>
-    </w:p>
-    <w:p>
-      <w:pPr>
-        <w:pStyle w:val="ListParagraph"/>
-        <w:numPr>
-          <w:ilvl w:val="0"/>
-          <w:numId w:val="42"/>
-        </w:numPr>
-        <w:spacing w:after="0"/>
-        <w:rPr>
-          <w:rFonts w:ascii="Bookman Old Style" w:hAnsi="Bookman Old Style"/>
-          <w:b/>
-          <w:sz w:val="20"/>
-          <w:szCs w:val="20"/>
-        </w:rPr>
-      </w:pPr>
-      <w:r>
-        <w:rPr>
-          <w:rFonts w:ascii="Bookman Old Style" w:hAnsi="Bookman Old Style"/>
-          <w:b/>
-          <w:sz w:val="20"/>
-          <w:szCs w:val="20"/>
-        </w:rPr>
-        <w:t>KISS (Keep it simple, Stupid!)</w:t>
-      </w:r>
-    </w:p>
-    <w:p>
-      <w:pPr>
-        <w:spacing w:after="0"/>
-        <w:ind w:left="1080"/>
-        <w:rPr>
-          <w:rFonts w:ascii="Bookman Old Style" w:hAnsi="Bookman Old Style"/>
-          <w:sz w:val="20"/>
-          <w:szCs w:val="20"/>
-        </w:rPr>
-      </w:pPr>
-      <w:r>
-        <w:rPr>
-          <w:rFonts w:ascii="Bookman Old Style" w:hAnsi="Bookman Old Style"/>
-          <w:sz w:val="20"/>
-          <w:szCs w:val="20"/>
-        </w:rPr>
-        <w:t>This principle states that try to keep each small piece of software simple and unnecessary complexity should be avoided. This helps us to write easy maintainable code.</w:t>
-      </w:r>
-    </w:p>
-    <w:p>
-      <w:pPr>
-        <w:spacing w:after="0"/>
-        <w:rPr>
-          <w:rFonts w:ascii="Bookman Old Style" w:hAnsi="Bookman Old Style"/>
-          <w:sz w:val="20"/>
-          <w:szCs w:val="20"/>
-        </w:rPr>
-      </w:pPr>
-    </w:p>
-    <w:p>
-      <w:pPr>
-        <w:pStyle w:val="ListParagraph"/>
-        <w:numPr>
-          <w:ilvl w:val="0"/>
-          <w:numId w:val="42"/>
-        </w:numPr>
-        <w:spacing w:after="0"/>
-        <w:rPr>
-          <w:rFonts w:ascii="Bookman Old Style" w:hAnsi="Bookman Old Style"/>
-          <w:b/>
-          <w:sz w:val="20"/>
-          <w:szCs w:val="20"/>
-        </w:rPr>
-      </w:pPr>
-      <w:r>
-        <w:rPr>
-          <w:rFonts w:ascii="Bookman Old Style" w:hAnsi="Bookman Old Style"/>
-          <w:b/>
-          <w:sz w:val="20"/>
-          <w:szCs w:val="20"/>
-        </w:rPr>
-        <w:t>YAGNI (You ain't gonna need it)</w:t>
-      </w:r>
-    </w:p>
-    <w:p>
-      <w:pPr>
-        <w:spacing w:after="0"/>
-        <w:ind w:left="1080"/>
-        <w:rPr>
-          <w:rFonts w:ascii="Bookman Old Style" w:hAnsi="Bookman Old Style"/>
-          <w:sz w:val="20"/>
-          <w:szCs w:val="20"/>
-        </w:rPr>
-      </w:pPr>
-      <w:r>
-        <w:rPr>
-          <w:rFonts w:ascii="Bookman Old Style" w:hAnsi="Bookman Old Style"/>
-          <w:sz w:val="20"/>
-          <w:szCs w:val="20"/>
-        </w:rPr>
-        <w:t>This principle states that always implement things when you actually need them never implements things before you need them.</w:t>
-      </w:r>
-    </w:p>
-    <w:p>
-      <w:pPr>
-        <w:spacing w:after="0"/>
-        <w:rPr>
-          <w:rFonts w:ascii="Bookman Old Style" w:hAnsi="Bookman Old Style"/>
-          <w:sz w:val="20"/>
-          <w:szCs w:val="20"/>
-        </w:rPr>
-      </w:pPr>
-    </w:p>
-    <w:p>
-      <w:pPr>
-        <w:spacing w:after="0"/>
-        <w:rPr>
-          <w:rFonts w:ascii="Bookman Old Style" w:hAnsi="Bookman Old Style"/>
-          <w:sz w:val="20"/>
-          <w:szCs w:val="20"/>
-        </w:rPr>
-      </w:pPr>
-      <w:r>
-        <w:rPr>
-          <w:rFonts w:ascii="Bookman Old Style" w:hAnsi="Bookman Old Style"/>
-          <w:sz w:val="20"/>
-          <w:szCs w:val="20"/>
-        </w:rPr>
-        <w:t>Abstract Class:</w:t>
-      </w:r>
-    </w:p>
-    <w:p>
-      <w:pPr>
-        <w:pStyle w:val="ListParagraph"/>
-        <w:numPr>
-          <w:ilvl w:val="0"/>
-          <w:numId w:val="43"/>
-        </w:numPr>
-        <w:spacing w:after="0"/>
-        <w:rPr>
-          <w:rFonts w:ascii="Bookman Old Style" w:hAnsi="Bookman Old Style"/>
-          <w:sz w:val="20"/>
-          <w:szCs w:val="20"/>
-        </w:rPr>
-      </w:pPr>
-      <w:r>
-        <w:rPr>
-          <w:rFonts w:ascii="Bookman Old Style" w:hAnsi="Bookman Old Style"/>
-          <w:sz w:val="20"/>
-          <w:szCs w:val="20"/>
-        </w:rPr>
-        <w:t>Can have abstract method and concrete methods.</w:t>
-      </w:r>
-    </w:p>
-    <w:p>
-      <w:pPr>
-        <w:pStyle w:val="ListParagraph"/>
-        <w:numPr>
-          <w:ilvl w:val="1"/>
-          <w:numId w:val="43"/>
-        </w:numPr>
-        <w:spacing w:after="0"/>
-        <w:rPr>
-          <w:rFonts w:ascii="Bookman Old Style" w:hAnsi="Bookman Old Style"/>
-          <w:sz w:val="20"/>
-          <w:szCs w:val="20"/>
-        </w:rPr>
-      </w:pPr>
-      <w:r>
-        <w:rPr>
-          <w:rFonts w:ascii="Bookman Old Style" w:hAnsi="Bookman Old Style"/>
-          <w:sz w:val="20"/>
-          <w:szCs w:val="20"/>
-        </w:rPr>
-        <w:t>These methods can be public, protected or private.</w:t>
-      </w:r>
-    </w:p>
-    <w:p>
-      <w:pPr>
-        <w:pStyle w:val="ListParagraph"/>
-        <w:numPr>
-          <w:ilvl w:val="1"/>
-          <w:numId w:val="43"/>
-        </w:numPr>
-        <w:spacing w:after="0"/>
-        <w:rPr>
-          <w:rFonts w:ascii="Bookman Old Style" w:hAnsi="Bookman Old Style"/>
-          <w:sz w:val="20"/>
-          <w:szCs w:val="20"/>
-        </w:rPr>
-      </w:pPr>
-      <w:r>
-        <w:rPr>
-          <w:rFonts w:ascii="Bookman Old Style" w:hAnsi="Bookman Old Style"/>
-          <w:sz w:val="20"/>
-          <w:szCs w:val="20"/>
-        </w:rPr>
-        <w:t>Private methods in abstract class can be called only from abstract class constructor.</w:t>
-      </w:r>
-    </w:p>
-    <w:p>
-      <w:pPr>
-        <w:pStyle w:val="ListParagraph"/>
-        <w:numPr>
-          <w:ilvl w:val="0"/>
-          <w:numId w:val="43"/>
-        </w:numPr>
-        <w:spacing w:after="0"/>
-        <w:rPr>
-          <w:rFonts w:ascii="Bookman Old Style" w:hAnsi="Bookman Old Style"/>
-          <w:sz w:val="20"/>
-          <w:szCs w:val="20"/>
-        </w:rPr>
-      </w:pPr>
-      <w:r>
-        <w:rPr>
-          <w:rFonts w:ascii="Bookman Old Style" w:hAnsi="Bookman Old Style"/>
-          <w:sz w:val="20"/>
-          <w:szCs w:val="20"/>
-        </w:rPr>
-        <w:t>Can have constructor, but cannot create object of abstract class.</w:t>
-      </w:r>
-    </w:p>
-    <w:p>
-      <w:pPr>
-        <w:pStyle w:val="ListParagraph"/>
-        <w:numPr>
-          <w:ilvl w:val="1"/>
-          <w:numId w:val="43"/>
-        </w:numPr>
-        <w:spacing w:after="0"/>
-        <w:rPr>
-          <w:rFonts w:ascii="Bookman Old Style" w:hAnsi="Bookman Old Style"/>
-          <w:sz w:val="20"/>
-          <w:szCs w:val="20"/>
-        </w:rPr>
-      </w:pPr>
-      <w:r>
-        <w:rPr>
-          <w:rFonts w:ascii="Bookman Old Style" w:hAnsi="Bookman Old Style"/>
-          <w:sz w:val="20"/>
-          <w:szCs w:val="20"/>
-        </w:rPr>
-        <w:t>Abstract class constructor can be invoked from the child class.</w:t>
-      </w:r>
-    </w:p>
-    <w:p>
-      <w:pPr>
-        <w:spacing w:after="0"/>
-        <w:rPr>
-          <w:rFonts w:ascii="Bookman Old Style" w:hAnsi="Bookman Old Style"/>
-          <w:sz w:val="20"/>
-          <w:szCs w:val="20"/>
-        </w:rPr>
-      </w:pPr>
-    </w:p>
-    <w:p>
-      <w:pPr>
-        <w:spacing w:after="0"/>
-        <w:rPr>
-          <w:rFonts w:ascii="Bookman Old Style" w:hAnsi="Bookman Old Style"/>
-          <w:sz w:val="20"/>
-          <w:szCs w:val="20"/>
-        </w:rPr>
-      </w:pPr>
-      <w:r>
-        <w:rPr>
-          <w:rFonts w:ascii="Bookman Old Style" w:hAnsi="Bookman Old Style"/>
-          <w:sz w:val="20"/>
-          <w:szCs w:val="20"/>
-        </w:rPr>
-        <w:t>Interface:</w:t>
-      </w:r>
-    </w:p>
-    <w:p>
-      <w:pPr>
-        <w:pStyle w:val="ListParagraph"/>
-        <w:numPr>
-          <w:ilvl w:val="0"/>
-          <w:numId w:val="43"/>
-        </w:numPr>
-        <w:spacing w:after="0"/>
-        <w:rPr>
-          <w:rFonts w:ascii="Bookman Old Style" w:hAnsi="Bookman Old Style"/>
-          <w:sz w:val="20"/>
-          <w:szCs w:val="20"/>
-        </w:rPr>
-      </w:pPr>
-      <w:r>
-        <w:rPr>
-          <w:rFonts w:ascii="Bookman Old Style" w:hAnsi="Bookman Old Style"/>
-          <w:sz w:val="20"/>
-          <w:szCs w:val="20"/>
-        </w:rPr>
-        <w:t>Support multiple inheritance.</w:t>
-      </w:r>
-    </w:p>
-    <w:p>
-      <w:pPr>
-        <w:pStyle w:val="ListParagraph"/>
-        <w:numPr>
-          <w:ilvl w:val="0"/>
-          <w:numId w:val="43"/>
-        </w:numPr>
-        <w:spacing w:after="0"/>
-        <w:rPr>
-          <w:rFonts w:ascii="Bookman Old Style" w:hAnsi="Bookman Old Style"/>
-          <w:sz w:val="20"/>
-          <w:szCs w:val="20"/>
-        </w:rPr>
-      </w:pPr>
-      <w:r>
-        <w:rPr>
-          <w:rFonts w:ascii="Bookman Old Style" w:hAnsi="Bookman Old Style"/>
-          <w:sz w:val="20"/>
-          <w:szCs w:val="20"/>
-        </w:rPr>
-        <w:t>All members are by default public, static and final.</w:t>
-      </w:r>
-    </w:p>
-    <w:p>
-      <w:pPr>
-        <w:pStyle w:val="ListParagraph"/>
-        <w:numPr>
-          <w:ilvl w:val="0"/>
-          <w:numId w:val="43"/>
-        </w:numPr>
-        <w:spacing w:after="0"/>
-        <w:rPr>
-          <w:rFonts w:ascii="Bookman Old Style" w:hAnsi="Bookman Old Style"/>
-          <w:sz w:val="20"/>
-          <w:szCs w:val="20"/>
-        </w:rPr>
-      </w:pPr>
-      <w:r>
-        <w:rPr>
-          <w:rFonts w:ascii="Bookman Old Style" w:hAnsi="Bookman Old Style"/>
-          <w:sz w:val="20"/>
-          <w:szCs w:val="20"/>
-        </w:rPr>
-        <w:t>The class which implements the interface will be responsible for implementing all of it’s methods.</w:t>
-      </w:r>
-    </w:p>
-    <w:p>
-      <w:pPr>
-        <w:pStyle w:val="ListParagraph"/>
-        <w:numPr>
-          <w:ilvl w:val="0"/>
-          <w:numId w:val="43"/>
-        </w:numPr>
-        <w:spacing w:after="0"/>
-        <w:rPr>
-          <w:rFonts w:ascii="Bookman Old Style" w:hAnsi="Bookman Old Style"/>
-          <w:sz w:val="20"/>
-          <w:szCs w:val="20"/>
-        </w:rPr>
-      </w:pPr>
-      <w:r>
-        <w:rPr>
-          <w:rFonts w:ascii="Bookman Old Style" w:hAnsi="Bookman Old Style"/>
-          <w:sz w:val="20"/>
-          <w:szCs w:val="20"/>
-        </w:rPr>
-        <w:t>Cannot create constructor of interface, so we cannot create object of it.</w:t>
-      </w:r>
+      </w:pPr>
     </w:p>
     <w:sectPr>
       <w:pgSz w:w="11906" w:h="16838"/>
@@ -29197,6 +29492,95 @@
     </w:lvl>
   </w:abstractNum>
   <w:abstractNum w:abstractNumId="38" w15:restartNumberingAfterBreak="0">
+    <w:nsid w:val="6E6C001F"/>
+    <w:multiLevelType w:val="hybridMultilevel"/>
+    <w:tmpl w:val="37F89A02"/>
+    <w:lvl w:ilvl="0" w:tplc="1BA4BD0E">
+      <w:start w:val="1"/>
+      <w:numFmt w:val="decimal"/>
+      <w:lvlText w:val="%1-"/>
+      <w:lvlJc w:val="left"/>
+      <w:pPr>
+        <w:ind w:left="720" w:hanging="360"/>
+      </w:pPr>
+      <w:rPr>
+        <w:rFonts w:hint="default"/>
+      </w:rPr>
+    </w:lvl>
+    <w:lvl w:ilvl="1" w:tplc="40090019" w:tentative="1">
+      <w:start w:val="1"/>
+      <w:numFmt w:val="lowerLetter"/>
+      <w:lvlText w:val="%2."/>
+      <w:lvlJc w:val="left"/>
+      <w:pPr>
+        <w:ind w:left="1440" w:hanging="360"/>
+      </w:pPr>
+    </w:lvl>
+    <w:lvl w:ilvl="2" w:tplc="4009001B" w:tentative="1">
+      <w:start w:val="1"/>
+      <w:numFmt w:val="lowerRoman"/>
+      <w:lvlText w:val="%3."/>
+      <w:lvlJc w:val="right"/>
+      <w:pPr>
+        <w:ind w:left="2160" w:hanging="180"/>
+      </w:pPr>
+    </w:lvl>
+    <w:lvl w:ilvl="3" w:tplc="4009000F" w:tentative="1">
+      <w:start w:val="1"/>
+      <w:numFmt w:val="decimal"/>
+      <w:lvlText w:val="%4."/>
+      <w:lvlJc w:val="left"/>
+      <w:pPr>
+        <w:ind w:left="2880" w:hanging="360"/>
+      </w:pPr>
+    </w:lvl>
+    <w:lvl w:ilvl="4" w:tplc="40090019" w:tentative="1">
+      <w:start w:val="1"/>
+      <w:numFmt w:val="lowerLetter"/>
+      <w:lvlText w:val="%5."/>
+      <w:lvlJc w:val="left"/>
+      <w:pPr>
+        <w:ind w:left="3600" w:hanging="360"/>
+      </w:pPr>
+    </w:lvl>
+    <w:lvl w:ilvl="5" w:tplc="4009001B" w:tentative="1">
+      <w:start w:val="1"/>
+      <w:numFmt w:val="lowerRoman"/>
+      <w:lvlText w:val="%6."/>
+      <w:lvlJc w:val="right"/>
+      <w:pPr>
+        <w:ind w:left="4320" w:hanging="180"/>
+      </w:pPr>
+    </w:lvl>
+    <w:lvl w:ilvl="6" w:tplc="4009000F" w:tentative="1">
+      <w:start w:val="1"/>
+      <w:numFmt w:val="decimal"/>
+      <w:lvlText w:val="%7."/>
+      <w:lvlJc w:val="left"/>
+      <w:pPr>
+        <w:ind w:left="5040" w:hanging="360"/>
+      </w:pPr>
+    </w:lvl>
+    <w:lvl w:ilvl="7" w:tplc="40090019" w:tentative="1">
+      <w:start w:val="1"/>
+      <w:numFmt w:val="lowerLetter"/>
+      <w:lvlText w:val="%8."/>
+      <w:lvlJc w:val="left"/>
+      <w:pPr>
+        <w:ind w:left="5760" w:hanging="360"/>
+      </w:pPr>
+    </w:lvl>
+    <w:lvl w:ilvl="8" w:tplc="4009001B" w:tentative="1">
+      <w:start w:val="1"/>
+      <w:numFmt w:val="lowerRoman"/>
+      <w:lvlText w:val="%9."/>
+      <w:lvlJc w:val="right"/>
+      <w:pPr>
+        <w:ind w:left="6480" w:hanging="180"/>
+      </w:pPr>
+    </w:lvl>
+  </w:abstractNum>
+  <w:abstractNum w:abstractNumId="39" w15:restartNumberingAfterBreak="0">
     <w:nsid w:val="6F7D503D"/>
     <w:multiLevelType w:val="hybridMultilevel"/>
     <w:tmpl w:val="D0B89E0C"/>
@@ -29309,7 +29693,7 @@
       </w:rPr>
     </w:lvl>
   </w:abstractNum>
-  <w:abstractNum w:abstractNumId="39" w15:restartNumberingAfterBreak="0">
+  <w:abstractNum w:abstractNumId="40" w15:restartNumberingAfterBreak="0">
     <w:nsid w:val="710D5F9D"/>
     <w:multiLevelType w:val="hybridMultilevel"/>
     <w:tmpl w:val="942830E4"/>
@@ -29395,7 +29779,7 @@
       </w:pPr>
     </w:lvl>
   </w:abstractNum>
-  <w:abstractNum w:abstractNumId="40" w15:restartNumberingAfterBreak="0">
+  <w:abstractNum w:abstractNumId="41" w15:restartNumberingAfterBreak="0">
     <w:nsid w:val="71AC2D98"/>
     <w:multiLevelType w:val="hybridMultilevel"/>
     <w:tmpl w:val="AC12DADE"/>
@@ -29508,7 +29892,7 @@
       </w:rPr>
     </w:lvl>
   </w:abstractNum>
-  <w:abstractNum w:abstractNumId="41" w15:restartNumberingAfterBreak="0">
+  <w:abstractNum w:abstractNumId="42" w15:restartNumberingAfterBreak="0">
     <w:nsid w:val="76877A19"/>
     <w:multiLevelType w:val="multilevel"/>
     <w:tmpl w:val="E66E8B1C"/>
@@ -29621,7 +30005,7 @@
       </w:pPr>
     </w:lvl>
   </w:abstractNum>
-  <w:abstractNum w:abstractNumId="42" w15:restartNumberingAfterBreak="0">
+  <w:abstractNum w:abstractNumId="43" w15:restartNumberingAfterBreak="0">
     <w:nsid w:val="788443BC"/>
     <w:multiLevelType w:val="hybridMultilevel"/>
     <w:tmpl w:val="8A80B142"/>
@@ -29759,7 +30143,7 @@
     <w:abstractNumId w:val="0"/>
   </w:num>
   <w:num w:numId="9">
-    <w:abstractNumId w:val="41"/>
+    <w:abstractNumId w:val="42"/>
   </w:num>
   <w:num w:numId="10">
     <w:abstractNumId w:val="37"/>
@@ -29774,16 +30158,16 @@
     <w:abstractNumId w:val="16"/>
   </w:num>
   <w:num w:numId="14">
-    <w:abstractNumId w:val="40"/>
+    <w:abstractNumId w:val="41"/>
   </w:num>
   <w:num w:numId="15">
     <w:abstractNumId w:val="25"/>
   </w:num>
   <w:num w:numId="16">
-    <w:abstractNumId w:val="38"/>
+    <w:abstractNumId w:val="39"/>
   </w:num>
   <w:num w:numId="17">
-    <w:abstractNumId w:val="42"/>
+    <w:abstractNumId w:val="43"/>
   </w:num>
   <w:num w:numId="18">
     <w:abstractNumId w:val="28"/>
@@ -29828,7 +30212,7 @@
     <w:abstractNumId w:val="34"/>
   </w:num>
   <w:num w:numId="32">
-    <w:abstractNumId w:val="39"/>
+    <w:abstractNumId w:val="40"/>
   </w:num>
   <w:num w:numId="33">
     <w:abstractNumId w:val="2"/>
@@ -29862,6 +30246,9 @@
   </w:num>
   <w:num w:numId="43">
     <w:abstractNumId w:val="21"/>
+  </w:num>
+  <w:num w:numId="44">
+    <w:abstractNumId w:val="38"/>
   </w:num>
 </w:numbering>
 </file>
@@ -30695,7 +31082,7 @@
 </file>
 
 <file path=customXml/itemProps1.xml><?xml version="1.0" encoding="utf-8"?>
-<ds:datastoreItem xmlns:ds="http://schemas.openxmlformats.org/officeDocument/2006/customXml" ds:itemID="{2C3A6CE2-789E-4191-A70E-D9DC45B32F79}">
+<ds:datastoreItem xmlns:ds="http://schemas.openxmlformats.org/officeDocument/2006/customXml" ds:itemID="{B4A1EDF9-B22D-4E08-AD70-F8A716BC96EF}">
   <ds:schemaRefs>
     <ds:schemaRef ds:uri="http://schemas.openxmlformats.org/officeDocument/2006/bibliography"/>
   </ds:schemaRefs>

</xml_diff>